<commit_message>
#1 project proposal update
</commit_message>
<xml_diff>
--- a/root/docs/research/Rigin_Anton_Master_Term_Project_Proposal.docx
+++ b/root/docs/research/Rigin_Anton_Master_Term_Project_Proposal.docx
@@ -30,7 +30,7 @@
           <w:sz w:val="48"/>
           <w:szCs w:val="48"/>
         </w:rPr>
-        <w:t>Project (</w:t>
+        <w:t xml:space="preserve">Project </w:t>
       </w:r>
       <w:r>
         <w:rPr>
@@ -39,25 +39,7 @@
           <w:sz w:val="48"/>
           <w:szCs w:val="48"/>
         </w:rPr>
-        <w:t>Research</w:t>
-      </w:r>
-      <w:r>
-        <w:rPr>
-          <w:rFonts w:ascii="Times New Roman" w:hAnsi="Times New Roman" w:cs="Times New Roman"/>
-          <w:b/>
-          <w:sz w:val="48"/>
-          <w:szCs w:val="48"/>
-        </w:rPr>
-        <w:t>)</w:t>
-      </w:r>
-      <w:r>
-        <w:rPr>
-          <w:rFonts w:ascii="Times New Roman" w:hAnsi="Times New Roman" w:cs="Times New Roman"/>
-          <w:b/>
-          <w:sz w:val="48"/>
-          <w:szCs w:val="48"/>
-        </w:rPr>
-        <w:t xml:space="preserve"> Proposal</w:t>
+        <w:t>Proposal</w:t>
       </w:r>
     </w:p>
     <w:p>
@@ -187,8 +169,6 @@
         </w:rPr>
         <w:t>Rigin</w:t>
       </w:r>
-      <w:bookmarkStart w:id="0" w:name="_GoBack"/>
-      <w:bookmarkEnd w:id="0"/>
       <w:proofErr w:type="spellEnd"/>
     </w:p>
     <w:p>
@@ -260,7 +240,7 @@
           <w:szCs w:val="40"/>
         </w:rPr>
       </w:pPr>
-      <w:bookmarkStart w:id="1" w:name="_Hlk26026958"/>
+      <w:bookmarkStart w:id="0" w:name="_Hlk26026958"/>
       <w:r>
         <w:rPr>
           <w:rFonts w:ascii="Times New Roman" w:hAnsi="Times New Roman" w:cs="Times New Roman"/>
@@ -270,7 +250,7 @@
         </w:rPr>
         <w:t>Title:</w:t>
       </w:r>
-      <w:bookmarkEnd w:id="1"/>
+      <w:bookmarkEnd w:id="0"/>
       <w:r>
         <w:rPr>
           <w:rFonts w:ascii="Times New Roman" w:hAnsi="Times New Roman" w:cs="Times New Roman"/>
@@ -425,31 +405,14 @@
           <w:rFonts w:ascii="Times New Roman" w:hAnsi="Times New Roman" w:cs="Times New Roman"/>
         </w:rPr>
         <w:br/>
-      </w:r>
-      <w:r>
-        <w:rPr>
-          <w:rFonts w:ascii="Times New Roman" w:hAnsi="Times New Roman" w:cs="Times New Roman"/>
-        </w:rPr>
-        <w:t>Research Fellow</w:t>
-      </w:r>
-      <w:r>
-        <w:rPr>
-          <w:rFonts w:ascii="Times New Roman" w:hAnsi="Times New Roman" w:cs="Times New Roman"/>
-        </w:rPr>
-        <w:t xml:space="preserve"> at PAIS Lab,</w:t>
+        <w:t>Research Fellow at PAIS Lab,</w:t>
       </w:r>
       <w:r>
         <w:rPr>
           <w:rFonts w:ascii="Times New Roman" w:hAnsi="Times New Roman" w:cs="Times New Roman"/>
         </w:rPr>
         <w:br/>
-        <w:t xml:space="preserve">HSE </w:t>
-      </w:r>
-      <w:r>
-        <w:rPr>
-          <w:rFonts w:ascii="Times New Roman" w:hAnsi="Times New Roman" w:cs="Times New Roman"/>
-        </w:rPr>
-        <w:t>Faculty of Computer Science</w:t>
+        <w:t>HSE Faculty of Computer Science</w:t>
       </w:r>
     </w:p>
     <w:p/>
@@ -462,7 +425,7 @@
           <w:szCs w:val="18"/>
         </w:rPr>
       </w:pPr>
-      <w:bookmarkStart w:id="2" w:name="_Hlk25930732"/>
+      <w:bookmarkStart w:id="1" w:name="_Hlk25930732"/>
     </w:p>
     <w:p>
       <w:pPr>
@@ -609,9 +572,9 @@
           <w:rFonts w:ascii="Times New Roman" w:hAnsi="Times New Roman" w:cs="Times New Roman"/>
         </w:rPr>
       </w:pPr>
-      <w:bookmarkStart w:id="3" w:name="_Hlk25935988"/>
-      <w:bookmarkStart w:id="4" w:name="_Hlk25935877"/>
-      <w:bookmarkEnd w:id="2"/>
+      <w:bookmarkStart w:id="2" w:name="_Hlk25935988"/>
+      <w:bookmarkStart w:id="3" w:name="_Hlk25935877"/>
+      <w:bookmarkEnd w:id="1"/>
       <w:r>
         <w:rPr>
           <w:rFonts w:ascii="Times New Roman" w:hAnsi="Times New Roman" w:cs="Times New Roman"/>
@@ -638,6 +601,23 @@
         </w:rPr>
         <w:t xml:space="preserve">Mention all </w:t>
       </w:r>
+      <w:bookmarkEnd w:id="2"/>
+      <w:r>
+        <w:rPr>
+          <w:rFonts w:ascii="Times New Roman" w:hAnsi="Times New Roman" w:cs="Times New Roman"/>
+          <w:color w:val="A6A6A6" w:themeColor="background1" w:themeShade="A6"/>
+          <w:highlight w:val="yellow"/>
+        </w:rPr>
+        <w:t>of main points you’ll be looking at</w:t>
+      </w:r>
+      <w:r>
+        <w:rPr>
+          <w:rFonts w:ascii="Times New Roman" w:hAnsi="Times New Roman" w:cs="Times New Roman"/>
+          <w:color w:val="A6A6A6" w:themeColor="background1" w:themeShade="A6"/>
+          <w:highlight w:val="yellow"/>
+        </w:rPr>
+        <w:t xml:space="preserve">; follow recommendations that were given </w:t>
+      </w:r>
       <w:bookmarkEnd w:id="3"/>
       <w:r>
         <w:rPr>
@@ -645,26 +625,9 @@
           <w:color w:val="A6A6A6" w:themeColor="background1" w:themeShade="A6"/>
           <w:highlight w:val="yellow"/>
         </w:rPr>
-        <w:t>of main points you’ll be looking at</w:t>
-      </w:r>
-      <w:r>
-        <w:rPr>
-          <w:rFonts w:ascii="Times New Roman" w:hAnsi="Times New Roman" w:cs="Times New Roman"/>
-          <w:color w:val="A6A6A6" w:themeColor="background1" w:themeShade="A6"/>
-          <w:highlight w:val="yellow"/>
-        </w:rPr>
-        <w:t xml:space="preserve">; follow recommendations that were given </w:t>
-      </w:r>
-      <w:bookmarkEnd w:id="4"/>
-      <w:r>
-        <w:rPr>
-          <w:rFonts w:ascii="Times New Roman" w:hAnsi="Times New Roman" w:cs="Times New Roman"/>
-          <w:color w:val="A6A6A6" w:themeColor="background1" w:themeShade="A6"/>
-          <w:highlight w:val="yellow"/>
-        </w:rPr>
         <w:t>in ‘Research seminar’ classes</w:t>
       </w:r>
-      <w:bookmarkStart w:id="5" w:name="_Hlk25935440"/>
+      <w:bookmarkStart w:id="4" w:name="_Hlk25935440"/>
       <w:r>
         <w:rPr>
           <w:rFonts w:ascii="Times New Roman" w:hAnsi="Times New Roman" w:cs="Times New Roman"/>
@@ -887,7 +850,7 @@
         </w:rPr>
         <w:t>.</w:t>
       </w:r>
-      <w:bookmarkEnd w:id="5"/>
+      <w:bookmarkEnd w:id="4"/>
     </w:p>
     <w:p>
       <w:pPr>
@@ -1349,7 +1312,7 @@
           <w:color w:val="A6A6A6" w:themeColor="background1" w:themeShade="A6"/>
         </w:rPr>
       </w:pPr>
-      <w:bookmarkStart w:id="6" w:name="_Hlk26018566"/>
+      <w:bookmarkStart w:id="5" w:name="_Hlk26018566"/>
       <w:r>
         <w:rPr>
           <w:rFonts w:ascii="Times New Roman" w:hAnsi="Times New Roman" w:cs="Times New Roman"/>
@@ -1459,7 +1422,7 @@
         </w:rPr>
         <w:t xml:space="preserve"> page)</w:t>
       </w:r>
-      <w:bookmarkEnd w:id="6"/>
+      <w:bookmarkEnd w:id="5"/>
       <w:r>
         <w:rPr>
           <w:rFonts w:ascii="Times New Roman" w:hAnsi="Times New Roman" w:cs="Times New Roman"/>
@@ -1960,7 +1923,6 @@
         <w:ind w:firstLine="0"/>
         <w:rPr>
           <w:rFonts w:ascii="Times New Roman" w:hAnsi="Times New Roman" w:cs="Times New Roman"/>
-          <w:highlight w:val="yellow"/>
         </w:rPr>
       </w:pPr>
       <w:r>
@@ -2022,10 +1984,8 @@
       <w:r>
         <w:rPr>
           <w:rFonts w:ascii="Times New Roman" w:hAnsi="Times New Roman" w:cs="Times New Roman"/>
-          <w:color w:val="A6A6A6" w:themeColor="background1" w:themeShade="A6"/>
-          <w:highlight w:val="yellow"/>
-        </w:rPr>
-        <w:t>X</w:t>
+        </w:rPr>
+        <w:t>6</w:t>
       </w:r>
     </w:p>
     <w:p>
@@ -2423,17 +2383,1131 @@
     <w:p>
       <w:pPr>
         <w:spacing w:line="240" w:lineRule="auto"/>
-        <w:ind w:firstLine="0"/>
-        <w:rPr>
-          <w:rFonts w:ascii="Times New Roman" w:hAnsi="Times New Roman" w:cs="Times New Roman"/>
-          <w:color w:val="A6A6A6" w:themeColor="background1" w:themeShade="A6"/>
-          <w:highlight w:val="yellow"/>
-          <w:lang w:val="en-US"/>
-        </w:rPr>
-      </w:pPr>
-      <w:r>
-        <w:rPr>
-          <w:rFonts w:ascii="Times New Roman" w:hAnsi="Times New Roman" w:cs="Times New Roman"/>
+        <w:ind w:firstLine="284"/>
+        <w:rPr>
+          <w:rFonts w:ascii="Times New Roman" w:hAnsi="Times New Roman" w:cs="Times New Roman"/>
+        </w:rPr>
+      </w:pPr>
+      <w:r>
+        <w:rPr>
+          <w:rFonts w:ascii="Times New Roman" w:hAnsi="Times New Roman" w:cs="Times New Roman"/>
+        </w:rPr>
+        <w:t>In the current days, the complexity of the software and other systems is constantly growing.</w:t>
+      </w:r>
+      <w:r>
+        <w:rPr>
+          <w:rFonts w:ascii="Times New Roman" w:hAnsi="Times New Roman" w:cs="Times New Roman"/>
+        </w:rPr>
+        <w:t xml:space="preserve"> One of the most important </w:t>
+      </w:r>
+      <w:r>
+        <w:rPr>
+          <w:rFonts w:ascii="Times New Roman" w:hAnsi="Times New Roman" w:cs="Times New Roman"/>
+        </w:rPr>
+        <w:t>constituent</w:t>
+      </w:r>
+      <w:r>
+        <w:rPr>
+          <w:rFonts w:ascii="Times New Roman" w:hAnsi="Times New Roman" w:cs="Times New Roman"/>
+        </w:rPr>
+        <w:t xml:space="preserve">s of such complexity is </w:t>
+      </w:r>
+      <w:r>
+        <w:rPr>
+          <w:rFonts w:ascii="Times New Roman" w:hAnsi="Times New Roman" w:cs="Times New Roman"/>
+        </w:rPr>
+        <w:t>concurrency of the processes performed by the system</w:t>
+      </w:r>
+      <w:r>
+        <w:rPr>
+          <w:rFonts w:ascii="Times New Roman" w:hAnsi="Times New Roman" w:cs="Times New Roman"/>
+        </w:rPr>
+        <w:t xml:space="preserve"> since it brings a lot of uncertainty and </w:t>
+      </w:r>
+      <w:r>
+        <w:rPr>
+          <w:rFonts w:ascii="Times New Roman" w:hAnsi="Times New Roman" w:cs="Times New Roman"/>
+        </w:rPr>
+        <w:t>non-</w:t>
+      </w:r>
+      <w:r>
+        <w:rPr>
+          <w:rFonts w:ascii="Times New Roman" w:hAnsi="Times New Roman" w:cs="Times New Roman"/>
+        </w:rPr>
+        <w:t>deterministic behaviour.</w:t>
+      </w:r>
+    </w:p>
+    <w:p>
+      <w:pPr>
+        <w:spacing w:line="240" w:lineRule="auto"/>
+        <w:ind w:firstLine="284"/>
+        <w:rPr>
+          <w:rFonts w:ascii="Times New Roman" w:hAnsi="Times New Roman" w:cs="Times New Roman"/>
+          <w:lang w:val="en-US"/>
+        </w:rPr>
+      </w:pPr>
+      <w:r>
+        <w:rPr>
+          <w:rFonts w:ascii="Times New Roman" w:hAnsi="Times New Roman" w:cs="Times New Roman"/>
+        </w:rPr>
+        <w:t>Because of such behaviour the deterministic finite state machines (FSMs) cannot support modelling and validation of these concurrent systems at all. The non-deterministic FSMs are suitable in this case,</w:t>
+      </w:r>
+      <w:r>
+        <w:rPr>
+          <w:rFonts w:ascii="Times New Roman" w:hAnsi="Times New Roman" w:cs="Times New Roman"/>
+        </w:rPr>
+        <w:t xml:space="preserve"> but their amount of the</w:t>
+      </w:r>
+      <w:r>
+        <w:rPr>
+          <w:rFonts w:ascii="Times New Roman" w:hAnsi="Times New Roman" w:cs="Times New Roman"/>
+          <w:lang w:val="en-US"/>
+        </w:rPr>
+        <w:t xml:space="preserve"> possible</w:t>
+      </w:r>
+      <w:r>
+        <w:rPr>
+          <w:rFonts w:ascii="Times New Roman" w:hAnsi="Times New Roman" w:cs="Times New Roman"/>
+        </w:rPr>
+        <w:t xml:space="preserve"> states is growing </w:t>
+      </w:r>
+      <w:r>
+        <w:rPr>
+          <w:rFonts w:ascii="Times New Roman" w:hAnsi="Times New Roman" w:cs="Times New Roman"/>
+        </w:rPr>
+        <w:t>significantly,</w:t>
+      </w:r>
+      <w:r>
+        <w:rPr>
+          <w:rFonts w:ascii="Times New Roman" w:hAnsi="Times New Roman" w:cs="Times New Roman"/>
+        </w:rPr>
+        <w:t xml:space="preserve"> and</w:t>
+      </w:r>
+      <w:r>
+        <w:rPr>
+          <w:rFonts w:ascii="Times New Roman" w:hAnsi="Times New Roman" w:cs="Times New Roman"/>
+        </w:rPr>
+        <w:t xml:space="preserve"> system</w:t>
+      </w:r>
+      <w:r>
+        <w:rPr>
+          <w:rFonts w:ascii="Times New Roman" w:hAnsi="Times New Roman" w:cs="Times New Roman"/>
+        </w:rPr>
+        <w:t xml:space="preserve"> modelling is becoming impossible for being</w:t>
+      </w:r>
+      <w:r>
+        <w:rPr>
+          <w:rFonts w:ascii="Times New Roman" w:hAnsi="Times New Roman" w:cs="Times New Roman"/>
+        </w:rPr>
+        <w:t xml:space="preserve"> </w:t>
+      </w:r>
+      <w:r>
+        <w:rPr>
+          <w:rFonts w:ascii="Times New Roman" w:hAnsi="Times New Roman" w:cs="Times New Roman"/>
+        </w:rPr>
+        <w:t>interpretable</w:t>
+      </w:r>
+      <w:r>
+        <w:rPr>
+          <w:rFonts w:ascii="Times New Roman" w:hAnsi="Times New Roman" w:cs="Times New Roman"/>
+        </w:rPr>
+        <w:t xml:space="preserve"> by human</w:t>
+      </w:r>
+      <w:r>
+        <w:rPr>
+          <w:rFonts w:ascii="Times New Roman" w:hAnsi="Times New Roman" w:cs="Times New Roman"/>
+          <w:lang w:val="en-US"/>
+        </w:rPr>
+        <w:t xml:space="preserve"> or impossible at all as well as system validation.</w:t>
+      </w:r>
+    </w:p>
+    <w:p>
+      <w:pPr>
+        <w:spacing w:line="240" w:lineRule="auto"/>
+        <w:ind w:firstLine="284"/>
+        <w:rPr>
+          <w:rFonts w:ascii="Times New Roman" w:hAnsi="Times New Roman" w:cs="Times New Roman"/>
+          <w:lang w:val="en-US"/>
+        </w:rPr>
+      </w:pPr>
+      <w:r>
+        <w:rPr>
+          <w:rFonts w:ascii="Times New Roman" w:hAnsi="Times New Roman" w:cs="Times New Roman"/>
+          <w:lang w:val="en-US"/>
+        </w:rPr>
+        <w:t xml:space="preserve">One of the most popular modelling </w:t>
+      </w:r>
+      <w:r>
+        <w:rPr>
+          <w:rFonts w:ascii="Times New Roman" w:hAnsi="Times New Roman" w:cs="Times New Roman"/>
+          <w:lang w:val="en-US"/>
+        </w:rPr>
+        <w:t>formalisms</w:t>
+      </w:r>
+      <w:r>
+        <w:rPr>
+          <w:rFonts w:ascii="Times New Roman" w:hAnsi="Times New Roman" w:cs="Times New Roman"/>
+          <w:lang w:val="en-US"/>
+        </w:rPr>
+        <w:t xml:space="preserve"> which solves this problem is the Petri net</w:t>
+      </w:r>
+      <w:r>
+        <w:rPr>
+          <w:rFonts w:ascii="Times New Roman" w:hAnsi="Times New Roman" w:cs="Times New Roman"/>
+          <w:lang w:val="en-US"/>
+        </w:rPr>
+        <w:t xml:space="preserve"> which was invented by Carl Adam Petri in 1939 [1]</w:t>
+      </w:r>
+      <w:r>
+        <w:rPr>
+          <w:rFonts w:ascii="Times New Roman" w:hAnsi="Times New Roman" w:cs="Times New Roman"/>
+          <w:lang w:val="en-US"/>
+        </w:rPr>
+        <w:t>. It allows to represent the concurrent system as the directed bipartite graph which consists of such vertices as places and transitions and such nodes as arcs. Tokens are used to represent the system’s resources and their distribution across the net’s places called marking is used to represent the current state of the system [1]</w:t>
+      </w:r>
+      <w:r>
+        <w:rPr>
+          <w:rFonts w:ascii="Times New Roman" w:hAnsi="Times New Roman" w:cs="Times New Roman"/>
+          <w:lang w:val="en-US"/>
+        </w:rPr>
+        <w:t xml:space="preserve"> [2]</w:t>
+      </w:r>
+      <w:r>
+        <w:rPr>
+          <w:rFonts w:ascii="Times New Roman" w:hAnsi="Times New Roman" w:cs="Times New Roman"/>
+          <w:lang w:val="en-US"/>
+        </w:rPr>
+        <w:t>.</w:t>
+      </w:r>
+    </w:p>
+    <w:p>
+      <w:pPr>
+        <w:spacing w:line="240" w:lineRule="auto"/>
+        <w:ind w:firstLine="284"/>
+        <w:rPr>
+          <w:rFonts w:ascii="Times New Roman" w:hAnsi="Times New Roman" w:cs="Times New Roman"/>
+          <w:lang w:val="en-US"/>
+        </w:rPr>
+      </w:pPr>
+      <w:r>
+        <w:rPr>
+          <w:rFonts w:ascii="Times New Roman" w:hAnsi="Times New Roman" w:cs="Times New Roman"/>
+          <w:lang w:val="en-US"/>
+        </w:rPr>
+        <w:t xml:space="preserve">Although the Petri nets are useful technique to model </w:t>
+      </w:r>
+      <w:r>
+        <w:rPr>
+          <w:rFonts w:ascii="Times New Roman" w:hAnsi="Times New Roman" w:cs="Times New Roman"/>
+          <w:lang w:val="en-US"/>
+        </w:rPr>
+        <w:t>the concurrent software systems and the problem of the significant growth of the</w:t>
+      </w:r>
+      <w:r>
+        <w:rPr>
+          <w:rFonts w:ascii="Times New Roman" w:hAnsi="Times New Roman" w:cs="Times New Roman"/>
+          <w:lang w:val="en-US"/>
+        </w:rPr>
+        <w:t xml:space="preserve"> non-deterministic</w:t>
+      </w:r>
+      <w:r>
+        <w:rPr>
+          <w:rFonts w:ascii="Times New Roman" w:hAnsi="Times New Roman" w:cs="Times New Roman"/>
+          <w:lang w:val="en-US"/>
+        </w:rPr>
+        <w:t xml:space="preserve"> FSM graph’s nodes with the system complexity increase is solved in them, there are still problem that the Petri net </w:t>
+      </w:r>
+      <w:r>
+        <w:rPr>
+          <w:rFonts w:ascii="Times New Roman" w:hAnsi="Times New Roman" w:cs="Times New Roman"/>
+          <w:lang w:val="en-US"/>
+        </w:rPr>
+        <w:t>may</w:t>
+      </w:r>
+      <w:r>
+        <w:rPr>
+          <w:rFonts w:ascii="Times New Roman" w:hAnsi="Times New Roman" w:cs="Times New Roman"/>
+          <w:lang w:val="en-US"/>
+        </w:rPr>
+        <w:t xml:space="preserve"> become</w:t>
+      </w:r>
+      <w:r>
+        <w:rPr>
+          <w:rFonts w:ascii="Times New Roman" w:hAnsi="Times New Roman" w:cs="Times New Roman"/>
+          <w:lang w:val="en-US"/>
+        </w:rPr>
+        <w:t xml:space="preserve"> too large for being understandable or even</w:t>
+      </w:r>
+      <w:r>
+        <w:rPr>
+          <w:rFonts w:ascii="Times New Roman" w:hAnsi="Times New Roman" w:cs="Times New Roman"/>
+          <w:lang w:val="en-US"/>
+        </w:rPr>
+        <w:t xml:space="preserve"> infinite if </w:t>
+      </w:r>
+      <w:r>
+        <w:rPr>
+          <w:rFonts w:ascii="Times New Roman" w:hAnsi="Times New Roman" w:cs="Times New Roman"/>
+          <w:lang w:val="en-US"/>
+        </w:rPr>
+        <w:t>the data types with the</w:t>
+      </w:r>
+      <w:r>
+        <w:rPr>
+          <w:rFonts w:ascii="Times New Roman" w:hAnsi="Times New Roman" w:cs="Times New Roman"/>
+          <w:lang w:val="en-US"/>
+        </w:rPr>
+        <w:t xml:space="preserve"> very large or</w:t>
+      </w:r>
+      <w:r>
+        <w:rPr>
+          <w:rFonts w:ascii="Times New Roman" w:hAnsi="Times New Roman" w:cs="Times New Roman"/>
+          <w:lang w:val="en-US"/>
+        </w:rPr>
+        <w:t xml:space="preserve"> infinite ranges of</w:t>
+      </w:r>
+      <w:r>
+        <w:rPr>
+          <w:rFonts w:ascii="Times New Roman" w:hAnsi="Times New Roman" w:cs="Times New Roman"/>
+          <w:lang w:val="en-US"/>
+        </w:rPr>
+        <w:t xml:space="preserve"> possible</w:t>
+      </w:r>
+      <w:r>
+        <w:rPr>
+          <w:rFonts w:ascii="Times New Roman" w:hAnsi="Times New Roman" w:cs="Times New Roman"/>
+          <w:lang w:val="en-US"/>
+        </w:rPr>
+        <w:t xml:space="preserve"> values are used in the software system. The solution is the </w:t>
+      </w:r>
+      <w:proofErr w:type="spellStart"/>
+      <w:r>
+        <w:rPr>
+          <w:rFonts w:ascii="Times New Roman" w:hAnsi="Times New Roman" w:cs="Times New Roman"/>
+          <w:lang w:val="en-US"/>
+        </w:rPr>
+        <w:t>coloured</w:t>
+      </w:r>
+      <w:proofErr w:type="spellEnd"/>
+      <w:r>
+        <w:rPr>
+          <w:rFonts w:ascii="Times New Roman" w:hAnsi="Times New Roman" w:cs="Times New Roman"/>
+          <w:lang w:val="en-US"/>
+        </w:rPr>
+        <w:t xml:space="preserve"> Petri net</w:t>
+      </w:r>
+      <w:r>
+        <w:rPr>
+          <w:rFonts w:ascii="Times New Roman" w:hAnsi="Times New Roman" w:cs="Times New Roman"/>
+          <w:lang w:val="en-US"/>
+        </w:rPr>
+        <w:t xml:space="preserve"> which support data types called “</w:t>
+      </w:r>
+      <w:proofErr w:type="spellStart"/>
+      <w:r>
+        <w:rPr>
+          <w:rFonts w:ascii="Times New Roman" w:hAnsi="Times New Roman" w:cs="Times New Roman"/>
+          <w:lang w:val="en-US"/>
+        </w:rPr>
+        <w:t>colours</w:t>
+      </w:r>
+      <w:proofErr w:type="spellEnd"/>
+      <w:r>
+        <w:rPr>
+          <w:rFonts w:ascii="Times New Roman" w:hAnsi="Times New Roman" w:cs="Times New Roman"/>
+          <w:lang w:val="en-US"/>
+        </w:rPr>
+        <w:t>”, arc expressions, guard expressions and other useful tools</w:t>
+      </w:r>
+      <w:r>
+        <w:rPr>
+          <w:rFonts w:ascii="Times New Roman" w:hAnsi="Times New Roman" w:cs="Times New Roman"/>
+          <w:lang w:val="en-US"/>
+        </w:rPr>
+        <w:t>. They firstly were described by Jensen Kurt in his article in 1997</w:t>
+      </w:r>
+      <w:r>
+        <w:rPr>
+          <w:rFonts w:ascii="Times New Roman" w:hAnsi="Times New Roman" w:cs="Times New Roman"/>
+          <w:lang w:val="en-US"/>
+        </w:rPr>
+        <w:t xml:space="preserve"> [</w:t>
+      </w:r>
+      <w:r>
+        <w:rPr>
+          <w:rFonts w:ascii="Times New Roman" w:hAnsi="Times New Roman" w:cs="Times New Roman"/>
+          <w:lang w:val="en-US"/>
+        </w:rPr>
+        <w:t>3</w:t>
+      </w:r>
+      <w:r>
+        <w:rPr>
+          <w:rFonts w:ascii="Times New Roman" w:hAnsi="Times New Roman" w:cs="Times New Roman"/>
+          <w:lang w:val="en-US"/>
+        </w:rPr>
+        <w:t>]</w:t>
+      </w:r>
+      <w:r>
+        <w:rPr>
+          <w:rFonts w:ascii="Times New Roman" w:hAnsi="Times New Roman" w:cs="Times New Roman"/>
+          <w:lang w:val="en-US"/>
+        </w:rPr>
+        <w:t xml:space="preserve"> and then in the textbook by Kurt Jensen and Lars M. Kristensen in 2009</w:t>
+      </w:r>
+      <w:r>
+        <w:rPr>
+          <w:rFonts w:ascii="Times New Roman" w:hAnsi="Times New Roman" w:cs="Times New Roman"/>
+          <w:lang w:val="en-US"/>
+        </w:rPr>
+        <w:t xml:space="preserve"> [</w:t>
+      </w:r>
+      <w:r>
+        <w:rPr>
+          <w:rFonts w:ascii="Times New Roman" w:hAnsi="Times New Roman" w:cs="Times New Roman"/>
+          <w:lang w:val="en-US"/>
+        </w:rPr>
+        <w:t>4</w:t>
+      </w:r>
+      <w:r>
+        <w:rPr>
+          <w:rFonts w:ascii="Times New Roman" w:hAnsi="Times New Roman" w:cs="Times New Roman"/>
+          <w:lang w:val="en-US"/>
+        </w:rPr>
+        <w:t>]</w:t>
+      </w:r>
+      <w:r>
+        <w:rPr>
+          <w:rFonts w:ascii="Times New Roman" w:hAnsi="Times New Roman" w:cs="Times New Roman"/>
+          <w:lang w:val="en-US"/>
+        </w:rPr>
+        <w:t>.</w:t>
+      </w:r>
+    </w:p>
+    <w:p>
+      <w:pPr>
+        <w:spacing w:line="240" w:lineRule="auto"/>
+        <w:ind w:firstLine="284"/>
+        <w:rPr>
+          <w:rFonts w:ascii="Times New Roman" w:hAnsi="Times New Roman" w:cs="Times New Roman"/>
+          <w:lang w:val="en-US"/>
+        </w:rPr>
+      </w:pPr>
+      <w:r>
+        <w:rPr>
+          <w:rFonts w:ascii="Times New Roman" w:hAnsi="Times New Roman" w:cs="Times New Roman"/>
+          <w:lang w:val="en-US"/>
+        </w:rPr>
+        <w:t xml:space="preserve">The </w:t>
+      </w:r>
+      <w:proofErr w:type="spellStart"/>
+      <w:r>
+        <w:rPr>
+          <w:rFonts w:ascii="Times New Roman" w:hAnsi="Times New Roman" w:cs="Times New Roman"/>
+          <w:lang w:val="en-US"/>
+        </w:rPr>
+        <w:t>colo</w:t>
+      </w:r>
+      <w:r>
+        <w:rPr>
+          <w:rFonts w:ascii="Times New Roman" w:hAnsi="Times New Roman" w:cs="Times New Roman"/>
+          <w:lang w:val="en-US"/>
+        </w:rPr>
+        <w:t>u</w:t>
+      </w:r>
+      <w:r>
+        <w:rPr>
+          <w:rFonts w:ascii="Times New Roman" w:hAnsi="Times New Roman" w:cs="Times New Roman"/>
+          <w:lang w:val="en-US"/>
+        </w:rPr>
+        <w:t>red</w:t>
+      </w:r>
+      <w:proofErr w:type="spellEnd"/>
+      <w:r>
+        <w:rPr>
+          <w:rFonts w:ascii="Times New Roman" w:hAnsi="Times New Roman" w:cs="Times New Roman"/>
+          <w:lang w:val="en-US"/>
+        </w:rPr>
+        <w:t xml:space="preserve"> Petri net can be used for</w:t>
+      </w:r>
+      <w:r>
+        <w:rPr>
+          <w:rFonts w:ascii="Times New Roman" w:hAnsi="Times New Roman" w:cs="Times New Roman"/>
+          <w:lang w:val="en-US"/>
+        </w:rPr>
+        <w:t xml:space="preserve"> modelling the concurrent software systems with data types which can contain any number of possible values.</w:t>
+      </w:r>
+      <w:r>
+        <w:rPr>
+          <w:rFonts w:ascii="Times New Roman" w:hAnsi="Times New Roman" w:cs="Times New Roman"/>
+          <w:lang w:val="en-US"/>
+        </w:rPr>
+        <w:t xml:space="preserve"> Also there exists yet another formalism based on the Petri net which is called reference Petri net or simply reference net. The reference nets allow to use references to objects as the tokens. One of the </w:t>
+      </w:r>
+      <w:r>
+        <w:rPr>
+          <w:rFonts w:ascii="Times New Roman" w:hAnsi="Times New Roman" w:cs="Times New Roman"/>
+          <w:lang w:val="en-US"/>
+        </w:rPr>
+        <w:t>well-known</w:t>
+      </w:r>
+      <w:r>
+        <w:rPr>
+          <w:rFonts w:ascii="Times New Roman" w:hAnsi="Times New Roman" w:cs="Times New Roman"/>
+          <w:lang w:val="en-US"/>
+        </w:rPr>
+        <w:t xml:space="preserve"> software tools implementing reference nets is the Renew (the Reference Net Workshop) [</w:t>
+      </w:r>
+      <w:r>
+        <w:rPr>
+          <w:rFonts w:ascii="Times New Roman" w:hAnsi="Times New Roman" w:cs="Times New Roman"/>
+          <w:lang w:val="en-US"/>
+        </w:rPr>
+        <w:t>5</w:t>
+      </w:r>
+      <w:r>
+        <w:rPr>
+          <w:rFonts w:ascii="Times New Roman" w:hAnsi="Times New Roman" w:cs="Times New Roman"/>
+          <w:lang w:val="en-US"/>
+        </w:rPr>
+        <w:t>].</w:t>
+      </w:r>
+    </w:p>
+    <w:p>
+      <w:pPr>
+        <w:spacing w:line="240" w:lineRule="auto"/>
+        <w:ind w:firstLine="284"/>
+        <w:rPr>
+          <w:rFonts w:ascii="Times New Roman" w:hAnsi="Times New Roman" w:cs="Times New Roman"/>
+          <w:lang w:val="en-US"/>
+        </w:rPr>
+      </w:pPr>
+      <w:r>
+        <w:rPr>
+          <w:rFonts w:ascii="Times New Roman" w:hAnsi="Times New Roman" w:cs="Times New Roman"/>
+          <w:lang w:val="en-US"/>
+        </w:rPr>
+        <w:t xml:space="preserve">Even though the Petri nets can model the complex concurrent software systems’ </w:t>
+      </w:r>
+      <w:proofErr w:type="spellStart"/>
+      <w:r>
+        <w:rPr>
+          <w:rFonts w:ascii="Times New Roman" w:hAnsi="Times New Roman" w:cs="Times New Roman"/>
+          <w:lang w:val="en-US"/>
+        </w:rPr>
+        <w:t>behaviour</w:t>
+      </w:r>
+      <w:proofErr w:type="spellEnd"/>
+      <w:r>
+        <w:rPr>
+          <w:rFonts w:ascii="Times New Roman" w:hAnsi="Times New Roman" w:cs="Times New Roman"/>
+          <w:lang w:val="en-US"/>
+        </w:rPr>
+        <w:t>, they cannot easily model working with data in the persistent database. The solution</w:t>
+      </w:r>
+      <w:r>
+        <w:rPr>
+          <w:rFonts w:ascii="Times New Roman" w:hAnsi="Times New Roman" w:cs="Times New Roman"/>
+          <w:lang w:val="en-US"/>
+        </w:rPr>
+        <w:t xml:space="preserve"> called </w:t>
+      </w:r>
+      <w:proofErr w:type="spellStart"/>
+      <w:r>
+        <w:rPr>
+          <w:rFonts w:ascii="Times New Roman" w:hAnsi="Times New Roman" w:cs="Times New Roman"/>
+          <w:lang w:val="en-US"/>
+        </w:rPr>
+        <w:t>db</w:t>
+      </w:r>
+      <w:proofErr w:type="spellEnd"/>
+      <w:r>
+        <w:rPr>
+          <w:rFonts w:ascii="Times New Roman" w:hAnsi="Times New Roman" w:cs="Times New Roman"/>
+          <w:lang w:val="en-US"/>
+        </w:rPr>
+        <w:t>-nets</w:t>
+      </w:r>
+      <w:r>
+        <w:rPr>
+          <w:rFonts w:ascii="Times New Roman" w:hAnsi="Times New Roman" w:cs="Times New Roman"/>
+          <w:lang w:val="en-US"/>
+        </w:rPr>
+        <w:t xml:space="preserve"> </w:t>
+      </w:r>
+      <w:r>
+        <w:rPr>
+          <w:rFonts w:ascii="Times New Roman" w:hAnsi="Times New Roman" w:cs="Times New Roman"/>
+          <w:lang w:val="en-US"/>
+        </w:rPr>
+        <w:t>was proposed in 2017</w:t>
+      </w:r>
+      <w:r>
+        <w:rPr>
+          <w:rFonts w:ascii="Times New Roman" w:hAnsi="Times New Roman" w:cs="Times New Roman"/>
+          <w:lang w:val="en-US"/>
+        </w:rPr>
+        <w:t xml:space="preserve"> by Marco </w:t>
+      </w:r>
+      <w:proofErr w:type="spellStart"/>
+      <w:r>
+        <w:rPr>
+          <w:rFonts w:ascii="Times New Roman" w:hAnsi="Times New Roman" w:cs="Times New Roman"/>
+          <w:lang w:val="en-US"/>
+        </w:rPr>
+        <w:t>Montali</w:t>
+      </w:r>
+      <w:proofErr w:type="spellEnd"/>
+      <w:r>
+        <w:rPr>
+          <w:rFonts w:ascii="Times New Roman" w:hAnsi="Times New Roman" w:cs="Times New Roman"/>
+          <w:lang w:val="en-US"/>
+        </w:rPr>
+        <w:t xml:space="preserve"> and Andrey Rivkin [</w:t>
+      </w:r>
+      <w:r>
+        <w:rPr>
+          <w:rFonts w:ascii="Times New Roman" w:hAnsi="Times New Roman" w:cs="Times New Roman"/>
+          <w:lang w:val="en-US"/>
+        </w:rPr>
+        <w:t>6</w:t>
+      </w:r>
+      <w:r>
+        <w:rPr>
+          <w:rFonts w:ascii="Times New Roman" w:hAnsi="Times New Roman" w:cs="Times New Roman"/>
+          <w:lang w:val="en-US"/>
+        </w:rPr>
+        <w:t>]</w:t>
+      </w:r>
+      <w:r>
+        <w:rPr>
+          <w:rFonts w:ascii="Times New Roman" w:hAnsi="Times New Roman" w:cs="Times New Roman"/>
+          <w:lang w:val="en-US"/>
+        </w:rPr>
+        <w:t>.</w:t>
+      </w:r>
+      <w:r>
+        <w:rPr>
+          <w:rFonts w:ascii="Times New Roman" w:hAnsi="Times New Roman" w:cs="Times New Roman"/>
+          <w:lang w:val="en-US"/>
+        </w:rPr>
+        <w:t xml:space="preserve"> A </w:t>
+      </w:r>
+      <w:proofErr w:type="spellStart"/>
+      <w:r>
+        <w:rPr>
+          <w:rFonts w:ascii="Times New Roman" w:hAnsi="Times New Roman" w:cs="Times New Roman"/>
+          <w:lang w:val="en-US"/>
+        </w:rPr>
+        <w:t>db</w:t>
+      </w:r>
+      <w:proofErr w:type="spellEnd"/>
+      <w:r>
+        <w:rPr>
+          <w:rFonts w:ascii="Times New Roman" w:hAnsi="Times New Roman" w:cs="Times New Roman"/>
+          <w:lang w:val="en-US"/>
+        </w:rPr>
+        <w:t xml:space="preserve">-net is </w:t>
+      </w:r>
+      <w:r>
+        <w:rPr>
+          <w:rFonts w:ascii="Times New Roman" w:hAnsi="Times New Roman" w:cs="Times New Roman"/>
+          <w:lang w:val="en-US"/>
+        </w:rPr>
+        <w:t>a formal model which consists of three layers:</w:t>
+      </w:r>
+      <w:r>
+        <w:rPr>
+          <w:rFonts w:ascii="Times New Roman" w:hAnsi="Times New Roman" w:cs="Times New Roman"/>
+          <w:lang w:val="en-US"/>
+        </w:rPr>
+        <w:t xml:space="preserve"> a</w:t>
+      </w:r>
+      <w:r>
+        <w:rPr>
+          <w:rFonts w:ascii="Times New Roman" w:hAnsi="Times New Roman" w:cs="Times New Roman"/>
+          <w:lang w:val="en-US"/>
+        </w:rPr>
+        <w:t xml:space="preserve"> </w:t>
+      </w:r>
+      <w:r>
+        <w:rPr>
+          <w:rFonts w:ascii="Times New Roman" w:hAnsi="Times New Roman" w:cs="Times New Roman"/>
+          <w:lang w:val="en-US"/>
+        </w:rPr>
+        <w:t xml:space="preserve">control layer (the modified </w:t>
+      </w:r>
+      <w:proofErr w:type="spellStart"/>
+      <w:r>
+        <w:rPr>
+          <w:rFonts w:ascii="Times New Roman" w:hAnsi="Times New Roman" w:cs="Times New Roman"/>
+          <w:lang w:val="en-US"/>
+        </w:rPr>
+        <w:t>coloured</w:t>
+      </w:r>
+      <w:proofErr w:type="spellEnd"/>
+      <w:r>
+        <w:rPr>
+          <w:rFonts w:ascii="Times New Roman" w:hAnsi="Times New Roman" w:cs="Times New Roman"/>
+          <w:lang w:val="en-US"/>
+        </w:rPr>
+        <w:t xml:space="preserve"> Petri net), data a logic layer (queries and actions which allow the control layer to retrieve and manipulate the data in the database) and a persistence layer (the relational database).</w:t>
+      </w:r>
+      <w:r>
+        <w:rPr>
+          <w:rFonts w:ascii="Times New Roman" w:hAnsi="Times New Roman" w:cs="Times New Roman"/>
+          <w:lang w:val="en-US"/>
+        </w:rPr>
+        <w:t xml:space="preserve"> The last two layers</w:t>
+      </w:r>
+      <w:r>
+        <w:rPr>
+          <w:rFonts w:ascii="Times New Roman" w:hAnsi="Times New Roman" w:cs="Times New Roman"/>
+          <w:lang w:val="en-US"/>
+        </w:rPr>
+        <w:t xml:space="preserve"> and the modifications of the </w:t>
+      </w:r>
+      <w:proofErr w:type="spellStart"/>
+      <w:r>
+        <w:rPr>
+          <w:rFonts w:ascii="Times New Roman" w:hAnsi="Times New Roman" w:cs="Times New Roman"/>
+          <w:lang w:val="en-US"/>
+        </w:rPr>
+        <w:t>coloured</w:t>
+      </w:r>
+      <w:proofErr w:type="spellEnd"/>
+      <w:r>
+        <w:rPr>
+          <w:rFonts w:ascii="Times New Roman" w:hAnsi="Times New Roman" w:cs="Times New Roman"/>
+          <w:lang w:val="en-US"/>
+        </w:rPr>
+        <w:t xml:space="preserve"> Petri net used in the control layer</w:t>
+      </w:r>
+      <w:r>
+        <w:rPr>
+          <w:rFonts w:ascii="Times New Roman" w:hAnsi="Times New Roman" w:cs="Times New Roman"/>
+          <w:lang w:val="en-US"/>
+        </w:rPr>
+        <w:t xml:space="preserve"> allow to model working with the data in the persistent database </w:t>
+      </w:r>
+      <w:r>
+        <w:rPr>
+          <w:rFonts w:ascii="Times New Roman" w:hAnsi="Times New Roman" w:cs="Times New Roman"/>
+          <w:lang w:val="en-US"/>
+        </w:rPr>
+        <w:t xml:space="preserve">while the control layer allows to </w:t>
+      </w:r>
+      <w:r>
+        <w:rPr>
+          <w:rFonts w:ascii="Times New Roman" w:hAnsi="Times New Roman" w:cs="Times New Roman"/>
+          <w:lang w:val="en-US"/>
+        </w:rPr>
+        <w:t>model the control flow(-s) of the system as well as working with the local (non-persistent) data</w:t>
+      </w:r>
+      <w:r>
+        <w:rPr>
+          <w:rFonts w:ascii="Times New Roman" w:hAnsi="Times New Roman" w:cs="Times New Roman"/>
+          <w:lang w:val="en-US"/>
+        </w:rPr>
+        <w:t xml:space="preserve">. Therefore, the </w:t>
+      </w:r>
+      <w:proofErr w:type="spellStart"/>
+      <w:r>
+        <w:rPr>
+          <w:rFonts w:ascii="Times New Roman" w:hAnsi="Times New Roman" w:cs="Times New Roman"/>
+          <w:lang w:val="en-US"/>
+        </w:rPr>
+        <w:t>db</w:t>
+      </w:r>
+      <w:proofErr w:type="spellEnd"/>
+      <w:r>
+        <w:rPr>
+          <w:rFonts w:ascii="Times New Roman" w:hAnsi="Times New Roman" w:cs="Times New Roman"/>
+          <w:lang w:val="en-US"/>
+        </w:rPr>
+        <w:t>-net solve the problem of considering working with the persistent data in the model</w:t>
+      </w:r>
+      <w:r>
+        <w:rPr>
+          <w:rFonts w:ascii="Times New Roman" w:hAnsi="Times New Roman" w:cs="Times New Roman"/>
+          <w:lang w:val="en-US"/>
+        </w:rPr>
+        <w:t xml:space="preserve"> [</w:t>
+      </w:r>
+      <w:r>
+        <w:rPr>
+          <w:rFonts w:ascii="Times New Roman" w:hAnsi="Times New Roman" w:cs="Times New Roman"/>
+          <w:lang w:val="en-US"/>
+        </w:rPr>
+        <w:t>6</w:t>
+      </w:r>
+      <w:r>
+        <w:rPr>
+          <w:rFonts w:ascii="Times New Roman" w:hAnsi="Times New Roman" w:cs="Times New Roman"/>
+          <w:lang w:val="en-US"/>
+        </w:rPr>
+        <w:t>]</w:t>
+      </w:r>
+      <w:r>
+        <w:rPr>
+          <w:rFonts w:ascii="Times New Roman" w:hAnsi="Times New Roman" w:cs="Times New Roman"/>
+          <w:lang w:val="en-US"/>
+        </w:rPr>
+        <w:t>.</w:t>
+      </w:r>
+    </w:p>
+    <w:p>
+      <w:pPr>
+        <w:spacing w:line="240" w:lineRule="auto"/>
+        <w:ind w:firstLine="284"/>
+        <w:rPr>
+          <w:rFonts w:ascii="Times New Roman" w:hAnsi="Times New Roman" w:cs="Times New Roman"/>
+          <w:lang w:val="en-US"/>
+        </w:rPr>
+      </w:pPr>
+      <w:r>
+        <w:rPr>
+          <w:rFonts w:ascii="Times New Roman" w:hAnsi="Times New Roman" w:cs="Times New Roman"/>
+          <w:lang w:val="en-US"/>
+        </w:rPr>
+        <w:t xml:space="preserve">Moreover, the </w:t>
+      </w:r>
+      <w:proofErr w:type="spellStart"/>
+      <w:r>
+        <w:rPr>
+          <w:rFonts w:ascii="Times New Roman" w:hAnsi="Times New Roman" w:cs="Times New Roman"/>
+          <w:lang w:val="en-US"/>
+        </w:rPr>
+        <w:t>db</w:t>
+      </w:r>
+      <w:proofErr w:type="spellEnd"/>
+      <w:r>
+        <w:rPr>
+          <w:rFonts w:ascii="Times New Roman" w:hAnsi="Times New Roman" w:cs="Times New Roman"/>
+          <w:lang w:val="en-US"/>
+        </w:rPr>
+        <w:t>-n</w:t>
+      </w:r>
+      <w:r>
+        <w:rPr>
+          <w:rFonts w:ascii="Times New Roman" w:hAnsi="Times New Roman" w:cs="Times New Roman"/>
+          <w:lang w:val="en-US"/>
+        </w:rPr>
+        <w:t>ets can be used with the application of the reference semantics since the reference data type can be considered as the ordinary data type (</w:t>
+      </w:r>
+      <w:proofErr w:type="spellStart"/>
+      <w:r>
+        <w:rPr>
+          <w:rFonts w:ascii="Times New Roman" w:hAnsi="Times New Roman" w:cs="Times New Roman"/>
+          <w:lang w:val="en-US"/>
+        </w:rPr>
+        <w:t>colour</w:t>
+      </w:r>
+      <w:proofErr w:type="spellEnd"/>
+      <w:r>
+        <w:rPr>
+          <w:rFonts w:ascii="Times New Roman" w:hAnsi="Times New Roman" w:cs="Times New Roman"/>
+          <w:lang w:val="en-US"/>
+        </w:rPr>
+        <w:t xml:space="preserve">) in the </w:t>
+      </w:r>
+      <w:proofErr w:type="spellStart"/>
+      <w:r>
+        <w:rPr>
+          <w:rFonts w:ascii="Times New Roman" w:hAnsi="Times New Roman" w:cs="Times New Roman"/>
+          <w:lang w:val="en-US"/>
+        </w:rPr>
+        <w:t>coloured</w:t>
+      </w:r>
+      <w:proofErr w:type="spellEnd"/>
+      <w:r>
+        <w:rPr>
+          <w:rFonts w:ascii="Times New Roman" w:hAnsi="Times New Roman" w:cs="Times New Roman"/>
+          <w:lang w:val="en-US"/>
+        </w:rPr>
+        <w:t xml:space="preserve"> Petri net. It will allow to use</w:t>
+      </w:r>
+      <w:r>
+        <w:rPr>
+          <w:rFonts w:ascii="Times New Roman" w:hAnsi="Times New Roman" w:cs="Times New Roman"/>
+          <w:lang w:val="en-US"/>
+        </w:rPr>
+        <w:t xml:space="preserve"> complex data types with large values as tokens in the net.</w:t>
+      </w:r>
+    </w:p>
+    <w:p>
+      <w:pPr>
+        <w:spacing w:line="240" w:lineRule="auto"/>
+        <w:ind w:firstLine="284"/>
+        <w:rPr>
+          <w:rFonts w:ascii="Times New Roman" w:hAnsi="Times New Roman" w:cs="Times New Roman"/>
+          <w:lang w:val="en-US"/>
+        </w:rPr>
+      </w:pPr>
+      <w:r>
+        <w:rPr>
+          <w:rFonts w:ascii="Times New Roman" w:hAnsi="Times New Roman" w:cs="Times New Roman"/>
+          <w:lang w:val="en-US"/>
+        </w:rPr>
+        <w:t xml:space="preserve">Although the </w:t>
+      </w:r>
+      <w:proofErr w:type="spellStart"/>
+      <w:r>
+        <w:rPr>
+          <w:rFonts w:ascii="Times New Roman" w:hAnsi="Times New Roman" w:cs="Times New Roman"/>
+          <w:lang w:val="en-US"/>
+        </w:rPr>
+        <w:t>db</w:t>
+      </w:r>
+      <w:proofErr w:type="spellEnd"/>
+      <w:r>
+        <w:rPr>
+          <w:rFonts w:ascii="Times New Roman" w:hAnsi="Times New Roman" w:cs="Times New Roman"/>
+          <w:lang w:val="en-US"/>
+        </w:rPr>
+        <w:t xml:space="preserve">-nets can improve the quality of modelling the concurrent complex software systems and their validation, especially those which use the persistent data, </w:t>
+      </w:r>
+      <w:proofErr w:type="gramStart"/>
+      <w:r>
+        <w:rPr>
+          <w:rFonts w:ascii="Times New Roman" w:hAnsi="Times New Roman" w:cs="Times New Roman"/>
+          <w:lang w:val="en-US"/>
+        </w:rPr>
+        <w:t>no</w:t>
+      </w:r>
+      <w:proofErr w:type="gramEnd"/>
+      <w:r>
+        <w:rPr>
+          <w:rFonts w:ascii="Times New Roman" w:hAnsi="Times New Roman" w:cs="Times New Roman"/>
+          <w:lang w:val="en-US"/>
+        </w:rPr>
+        <w:t xml:space="preserve"> their software implementations are found in the open sources. The Renew</w:t>
+      </w:r>
+      <w:r>
+        <w:rPr>
+          <w:rFonts w:ascii="Times New Roman" w:hAnsi="Times New Roman" w:cs="Times New Roman"/>
+          <w:lang w:val="en-US"/>
+        </w:rPr>
+        <w:t>,</w:t>
+      </w:r>
+      <w:r>
+        <w:rPr>
+          <w:rFonts w:ascii="Times New Roman" w:hAnsi="Times New Roman" w:cs="Times New Roman"/>
+          <w:lang w:val="en-US"/>
+        </w:rPr>
+        <w:t xml:space="preserve"> which is </w:t>
+      </w:r>
+      <w:r>
+        <w:rPr>
+          <w:rFonts w:ascii="Times New Roman" w:hAnsi="Times New Roman" w:cs="Times New Roman"/>
+          <w:lang w:val="en-US"/>
+        </w:rPr>
+        <w:t>mentioned above</w:t>
+      </w:r>
+      <w:r>
+        <w:rPr>
+          <w:rFonts w:ascii="Times New Roman" w:hAnsi="Times New Roman" w:cs="Times New Roman"/>
+          <w:lang w:val="en-US"/>
+        </w:rPr>
+        <w:t>,</w:t>
+      </w:r>
+      <w:r>
+        <w:rPr>
+          <w:rFonts w:ascii="Times New Roman" w:hAnsi="Times New Roman" w:cs="Times New Roman"/>
+          <w:lang w:val="en-US"/>
+        </w:rPr>
+        <w:t xml:space="preserve"> </w:t>
+      </w:r>
+      <w:r>
+        <w:rPr>
+          <w:rFonts w:ascii="Times New Roman" w:hAnsi="Times New Roman" w:cs="Times New Roman"/>
+          <w:lang w:val="en-US"/>
+        </w:rPr>
+        <w:t>is built as the collection of plugins written in Java and it is open-source, so extending this tool in order to support</w:t>
+      </w:r>
+      <w:r>
+        <w:rPr>
+          <w:rFonts w:ascii="Times New Roman" w:hAnsi="Times New Roman" w:cs="Times New Roman"/>
+          <w:lang w:val="en-US"/>
+        </w:rPr>
+        <w:t xml:space="preserve"> simulating</w:t>
+      </w:r>
+      <w:r>
+        <w:rPr>
+          <w:rFonts w:ascii="Times New Roman" w:hAnsi="Times New Roman" w:cs="Times New Roman"/>
+          <w:lang w:val="en-US"/>
+        </w:rPr>
+        <w:t xml:space="preserve"> the </w:t>
+      </w:r>
+      <w:proofErr w:type="spellStart"/>
+      <w:r>
+        <w:rPr>
+          <w:rFonts w:ascii="Times New Roman" w:hAnsi="Times New Roman" w:cs="Times New Roman"/>
+          <w:lang w:val="en-US"/>
+        </w:rPr>
+        <w:t>db</w:t>
+      </w:r>
+      <w:proofErr w:type="spellEnd"/>
+      <w:r>
+        <w:rPr>
+          <w:rFonts w:ascii="Times New Roman" w:hAnsi="Times New Roman" w:cs="Times New Roman"/>
+          <w:lang w:val="en-US"/>
+        </w:rPr>
+        <w:t>-net</w:t>
+      </w:r>
+      <w:r>
+        <w:rPr>
+          <w:rFonts w:ascii="Times New Roman" w:hAnsi="Times New Roman" w:cs="Times New Roman"/>
+          <w:lang w:val="en-US"/>
+        </w:rPr>
+        <w:t>’s run</w:t>
+      </w:r>
+      <w:r>
+        <w:rPr>
+          <w:rFonts w:ascii="Times New Roman" w:hAnsi="Times New Roman" w:cs="Times New Roman"/>
+          <w:lang w:val="en-US"/>
+        </w:rPr>
+        <w:t xml:space="preserve"> seems to be an appropriate solution</w:t>
+      </w:r>
+      <w:r>
+        <w:rPr>
+          <w:rFonts w:ascii="Times New Roman" w:hAnsi="Times New Roman" w:cs="Times New Roman"/>
+          <w:lang w:val="en-US"/>
+        </w:rPr>
+        <w:t xml:space="preserve"> and it will form the main part of the proposed </w:t>
+      </w:r>
+      <w:r>
+        <w:rPr>
+          <w:rFonts w:ascii="Times New Roman" w:hAnsi="Times New Roman" w:cs="Times New Roman"/>
+          <w:lang w:val="en-US"/>
+        </w:rPr>
+        <w:t>project</w:t>
+      </w:r>
+      <w:r>
+        <w:rPr>
+          <w:rFonts w:ascii="Times New Roman" w:hAnsi="Times New Roman" w:cs="Times New Roman"/>
+          <w:lang w:val="en-US"/>
+        </w:rPr>
+        <w:t>.</w:t>
+      </w:r>
+    </w:p>
+    <w:p>
+      <w:pPr>
+        <w:tabs>
+          <w:tab w:val="left" w:pos="6980"/>
+        </w:tabs>
+        <w:rPr>
+          <w:rFonts w:ascii="Times New Roman" w:hAnsi="Times New Roman" w:cs="Times New Roman"/>
+          <w:lang w:val="en-US"/>
+        </w:rPr>
+      </w:pPr>
+      <w:r>
+        <w:rPr>
+          <w:rFonts w:ascii="Times New Roman" w:hAnsi="Times New Roman" w:cs="Times New Roman"/>
+          <w:lang w:val="en-US"/>
+        </w:rPr>
+        <w:tab/>
+      </w:r>
+    </w:p>
+    <w:p>
+      <w:pPr>
+        <w:spacing w:line="240" w:lineRule="auto"/>
+        <w:ind w:firstLine="284"/>
+        <w:rPr>
+          <w:rFonts w:ascii="Times New Roman" w:hAnsi="Times New Roman" w:cs="Times New Roman"/>
+          <w:lang w:val="en-US"/>
+        </w:rPr>
+      </w:pPr>
+      <w:r>
+        <w:rPr>
+          <w:rFonts w:ascii="Times New Roman" w:hAnsi="Times New Roman" w:cs="Times New Roman"/>
+          <w:lang w:val="en-US"/>
+        </w:rPr>
+        <w:lastRenderedPageBreak/>
+        <w:t xml:space="preserve">The developed software simulator is expected to provide the ability to validate possible behavior of the designed complex concurrent software system even if we need to consider the persistent data used by the system. </w:t>
+      </w:r>
+      <w:r>
+        <w:rPr>
+          <w:rFonts w:ascii="Times New Roman" w:hAnsi="Times New Roman" w:cs="Times New Roman"/>
+          <w:lang w:val="en-US"/>
+        </w:rPr>
+        <w:t xml:space="preserve">This can be used for modelling and validating the behavior of the real safety-critical software systems as well as for the further researches. The potential users of such simulator involve the research staff of the </w:t>
+      </w:r>
+      <w:r>
+        <w:rPr>
+          <w:rFonts w:ascii="Times New Roman" w:hAnsi="Times New Roman" w:cs="Times New Roman"/>
+          <w:lang w:val="en-US"/>
+        </w:rPr>
+        <w:t>Laboratory of Process-Aware Information Systems</w:t>
+      </w:r>
+      <w:r>
+        <w:rPr>
+          <w:rFonts w:ascii="Times New Roman" w:hAnsi="Times New Roman" w:cs="Times New Roman"/>
+          <w:lang w:val="en-US"/>
+        </w:rPr>
+        <w:t xml:space="preserve"> at the HSE Faculty of Computer Science (the PAIS Lab)</w:t>
+      </w:r>
+      <w:r>
+        <w:rPr>
+          <w:rFonts w:ascii="Times New Roman" w:hAnsi="Times New Roman" w:cs="Times New Roman"/>
+          <w:lang w:val="en-US"/>
+        </w:rPr>
+        <w:t xml:space="preserve"> [7]</w:t>
+      </w:r>
+      <w:r>
+        <w:rPr>
+          <w:rFonts w:ascii="Times New Roman" w:hAnsi="Times New Roman" w:cs="Times New Roman"/>
+          <w:lang w:val="en-US"/>
+        </w:rPr>
+        <w:t>.</w:t>
+      </w:r>
+      <w:r>
+        <w:rPr>
+          <w:rFonts w:ascii="Times New Roman" w:hAnsi="Times New Roman" w:cs="Times New Roman"/>
+          <w:lang w:val="en-US"/>
+        </w:rPr>
+        <w:t xml:space="preserve"> This simulator is also expected to be use in</w:t>
+      </w:r>
+      <w:r>
+        <w:rPr>
+          <w:rFonts w:ascii="Times New Roman" w:hAnsi="Times New Roman" w:cs="Times New Roman"/>
+          <w:lang w:val="en-US"/>
+        </w:rPr>
+        <w:t xml:space="preserve"> research applied to the real industrial software systems which will be conducted within</w:t>
+      </w:r>
+      <w:r>
+        <w:rPr>
+          <w:rFonts w:ascii="Times New Roman" w:hAnsi="Times New Roman" w:cs="Times New Roman"/>
+          <w:lang w:val="en-US"/>
+        </w:rPr>
+        <w:t xml:space="preserve"> my master thesis which should be completed and defended next year.</w:t>
+      </w:r>
+    </w:p>
+    <w:p>
+      <w:pPr>
+        <w:spacing w:line="240" w:lineRule="auto"/>
+        <w:ind w:firstLine="284"/>
+        <w:rPr>
+          <w:rFonts w:ascii="Times New Roman" w:hAnsi="Times New Roman" w:cs="Times New Roman"/>
+          <w:lang w:val="en-US"/>
+        </w:rPr>
+      </w:pPr>
+    </w:p>
+    <w:p>
+      <w:pPr>
+        <w:spacing w:line="240" w:lineRule="auto"/>
+        <w:ind w:firstLine="0"/>
+        <w:rPr>
+          <w:rFonts w:ascii="Times New Roman" w:hAnsi="Times New Roman" w:cs="Times New Roman"/>
+          <w:color w:val="A6A6A6" w:themeColor="background1" w:themeShade="A6"/>
+          <w:highlight w:val="yellow"/>
+          <w:lang w:val="en-US"/>
+        </w:rPr>
+      </w:pPr>
+      <w:r>
+        <w:rPr>
+          <w:rFonts w:ascii="Times New Roman" w:hAnsi="Times New Roman" w:cs="Times New Roman"/>
+          <w:color w:val="A6A6A6" w:themeColor="background1" w:themeShade="A6"/>
+          <w:highlight w:val="yellow"/>
         </w:rPr>
         <w:t xml:space="preserve">    </w:t>
       </w:r>
@@ -2834,219 +3908,13 @@
     </w:p>
     <w:p>
       <w:pPr>
-        <w:spacing w:line="240" w:lineRule="auto"/>
-        <w:ind w:firstLine="0"/>
-      </w:pPr>
-    </w:p>
-    <w:p>
-      <w:pPr>
-        <w:spacing w:line="240" w:lineRule="auto"/>
-        <w:ind w:firstLine="0"/>
-      </w:pPr>
-    </w:p>
-    <w:p>
-      <w:pPr>
-        <w:spacing w:line="240" w:lineRule="auto"/>
-        <w:ind w:firstLine="0"/>
-      </w:pPr>
-    </w:p>
-    <w:p>
-      <w:pPr>
-        <w:spacing w:line="240" w:lineRule="auto"/>
-        <w:ind w:firstLine="0"/>
-      </w:pPr>
-    </w:p>
-    <w:p>
-      <w:pPr>
-        <w:spacing w:line="240" w:lineRule="auto"/>
-        <w:ind w:firstLine="0"/>
-      </w:pPr>
-    </w:p>
-    <w:p>
-      <w:pPr>
-        <w:spacing w:line="240" w:lineRule="auto"/>
-        <w:ind w:firstLine="0"/>
-      </w:pPr>
-    </w:p>
-    <w:p>
-      <w:pPr>
-        <w:spacing w:line="240" w:lineRule="auto"/>
-        <w:ind w:firstLine="0"/>
-      </w:pPr>
-    </w:p>
-    <w:p>
-      <w:pPr>
-        <w:spacing w:line="240" w:lineRule="auto"/>
-        <w:ind w:firstLine="0"/>
-      </w:pPr>
-    </w:p>
-    <w:p>
-      <w:pPr>
-        <w:spacing w:line="240" w:lineRule="auto"/>
-        <w:ind w:firstLine="0"/>
-      </w:pPr>
-    </w:p>
-    <w:p>
-      <w:pPr>
-        <w:spacing w:line="240" w:lineRule="auto"/>
-        <w:ind w:firstLine="0"/>
-      </w:pPr>
-    </w:p>
-    <w:p>
-      <w:pPr>
-        <w:spacing w:line="240" w:lineRule="auto"/>
-        <w:ind w:firstLine="0"/>
-      </w:pPr>
-    </w:p>
-    <w:p>
-      <w:pPr>
-        <w:spacing w:line="240" w:lineRule="auto"/>
-        <w:ind w:firstLine="0"/>
-      </w:pPr>
-    </w:p>
-    <w:p>
-      <w:pPr>
-        <w:spacing w:line="240" w:lineRule="auto"/>
-        <w:ind w:firstLine="0"/>
-      </w:pPr>
-    </w:p>
-    <w:p>
-      <w:pPr>
-        <w:spacing w:line="240" w:lineRule="auto"/>
-        <w:ind w:firstLine="0"/>
-      </w:pPr>
-    </w:p>
-    <w:p>
-      <w:pPr>
-        <w:spacing w:line="240" w:lineRule="auto"/>
-        <w:ind w:firstLine="0"/>
-      </w:pPr>
-    </w:p>
-    <w:p>
-      <w:pPr>
-        <w:spacing w:line="240" w:lineRule="auto"/>
-        <w:ind w:firstLine="0"/>
-      </w:pPr>
-    </w:p>
-    <w:p>
-      <w:pPr>
-        <w:spacing w:line="240" w:lineRule="auto"/>
-        <w:ind w:firstLine="0"/>
-      </w:pPr>
-    </w:p>
-    <w:p>
-      <w:pPr>
-        <w:spacing w:line="240" w:lineRule="auto"/>
-        <w:ind w:firstLine="0"/>
-      </w:pPr>
-    </w:p>
-    <w:p>
-      <w:pPr>
-        <w:spacing w:line="240" w:lineRule="auto"/>
-        <w:ind w:firstLine="0"/>
-      </w:pPr>
-    </w:p>
-    <w:p>
-      <w:pPr>
-        <w:spacing w:line="240" w:lineRule="auto"/>
-        <w:ind w:firstLine="0"/>
-      </w:pPr>
-    </w:p>
-    <w:p>
-      <w:pPr>
-        <w:spacing w:line="240" w:lineRule="auto"/>
-        <w:ind w:firstLine="0"/>
-      </w:pPr>
-    </w:p>
-    <w:p>
-      <w:pPr>
-        <w:spacing w:line="240" w:lineRule="auto"/>
-        <w:ind w:firstLine="0"/>
-      </w:pPr>
-    </w:p>
-    <w:p>
-      <w:pPr>
-        <w:spacing w:line="240" w:lineRule="auto"/>
-        <w:ind w:firstLine="0"/>
-      </w:pPr>
-    </w:p>
-    <w:p>
-      <w:pPr>
-        <w:spacing w:line="240" w:lineRule="auto"/>
-        <w:ind w:firstLine="0"/>
-      </w:pPr>
-    </w:p>
-    <w:p>
-      <w:pPr>
-        <w:spacing w:line="240" w:lineRule="auto"/>
-        <w:ind w:firstLine="0"/>
-      </w:pPr>
-    </w:p>
-    <w:p>
-      <w:pPr>
-        <w:spacing w:line="240" w:lineRule="auto"/>
-        <w:ind w:firstLine="0"/>
-      </w:pPr>
-    </w:p>
-    <w:p>
-      <w:pPr>
-        <w:spacing w:line="240" w:lineRule="auto"/>
-        <w:ind w:firstLine="0"/>
-      </w:pPr>
-    </w:p>
-    <w:p>
-      <w:pPr>
-        <w:spacing w:line="240" w:lineRule="auto"/>
-        <w:ind w:firstLine="0"/>
-      </w:pPr>
-    </w:p>
-    <w:p>
-      <w:pPr>
-        <w:spacing w:line="240" w:lineRule="auto"/>
-        <w:ind w:firstLine="0"/>
-      </w:pPr>
-    </w:p>
-    <w:p>
-      <w:pPr>
-        <w:spacing w:line="240" w:lineRule="auto"/>
-        <w:ind w:firstLine="0"/>
-      </w:pPr>
-    </w:p>
-    <w:p>
-      <w:pPr>
-        <w:spacing w:line="240" w:lineRule="auto"/>
-        <w:ind w:firstLine="0"/>
-      </w:pPr>
-    </w:p>
-    <w:p>
-      <w:pPr>
-        <w:spacing w:line="240" w:lineRule="auto"/>
-        <w:ind w:firstLine="0"/>
-      </w:pPr>
-    </w:p>
-    <w:p>
-      <w:pPr>
-        <w:spacing w:line="240" w:lineRule="auto"/>
-        <w:ind w:firstLine="0"/>
-      </w:pPr>
-    </w:p>
-    <w:p>
-      <w:pPr>
-        <w:spacing w:line="240" w:lineRule="auto"/>
-        <w:ind w:firstLine="0"/>
-      </w:pPr>
-    </w:p>
-    <w:p>
-      <w:pPr>
-        <w:spacing w:line="240" w:lineRule="auto"/>
-        <w:ind w:firstLine="0"/>
-      </w:pPr>
-    </w:p>
-    <w:p>
-      <w:pPr>
-        <w:spacing w:line="240" w:lineRule="auto"/>
-        <w:ind w:firstLine="0"/>
-      </w:pPr>
+        <w:spacing w:after="200" w:line="276" w:lineRule="auto"/>
+        <w:ind w:firstLine="0"/>
+        <w:jc w:val="left"/>
+      </w:pPr>
+      <w:r>
+        <w:br w:type="page"/>
+      </w:r>
     </w:p>
     <w:p>
       <w:pPr>
@@ -3059,7 +3927,7 @@
           <w:rFonts w:ascii="Times New Roman" w:hAnsi="Times New Roman" w:cs="Times New Roman"/>
         </w:rPr>
       </w:pPr>
-      <w:bookmarkStart w:id="7" w:name="_Hlk26021003"/>
+      <w:bookmarkStart w:id="6" w:name="_Hlk26021003"/>
       <w:r>
         <w:rPr>
           <w:rFonts w:ascii="Times New Roman" w:hAnsi="Times New Roman" w:cs="Times New Roman"/>
@@ -3084,15 +3952,832 @@
     <w:p>
       <w:pPr>
         <w:spacing w:line="240" w:lineRule="auto"/>
-        <w:ind w:firstLine="0"/>
-        <w:rPr>
-          <w:rFonts w:ascii="Times New Roman" w:hAnsi="Times New Roman" w:cs="Times New Roman"/>
-          <w:color w:val="A6A6A6" w:themeColor="background1" w:themeShade="A6"/>
-        </w:rPr>
-      </w:pPr>
-      <w:r>
-        <w:rPr>
-          <w:rFonts w:ascii="Times New Roman" w:hAnsi="Times New Roman" w:cs="Times New Roman"/>
+        <w:ind w:firstLine="284"/>
+        <w:rPr>
+          <w:rFonts w:ascii="Times New Roman" w:hAnsi="Times New Roman" w:cs="Times New Roman"/>
+        </w:rPr>
+      </w:pPr>
+      <w:r>
+        <w:rPr>
+          <w:rFonts w:ascii="Times New Roman" w:hAnsi="Times New Roman" w:cs="Times New Roman"/>
+        </w:rPr>
+        <w:t>As it was stated above,</w:t>
+      </w:r>
+      <w:r>
+        <w:rPr>
+          <w:rFonts w:ascii="Times New Roman" w:hAnsi="Times New Roman" w:cs="Times New Roman"/>
+        </w:rPr>
+        <w:t xml:space="preserve"> </w:t>
+      </w:r>
+      <w:r>
+        <w:rPr>
+          <w:rFonts w:ascii="Times New Roman" w:hAnsi="Times New Roman" w:cs="Times New Roman"/>
+        </w:rPr>
+        <w:t>the purpose of the</w:t>
+      </w:r>
+      <w:r>
+        <w:rPr>
+          <w:rFonts w:ascii="Times New Roman" w:hAnsi="Times New Roman" w:cs="Times New Roman"/>
+        </w:rPr>
+        <w:t xml:space="preserve"> project</w:t>
+      </w:r>
+      <w:r>
+        <w:rPr>
+          <w:rFonts w:ascii="Times New Roman" w:hAnsi="Times New Roman" w:cs="Times New Roman"/>
+        </w:rPr>
+        <w:t xml:space="preserve"> is to develop</w:t>
+      </w:r>
+      <w:r>
+        <w:rPr>
+          <w:rFonts w:ascii="Times New Roman" w:hAnsi="Times New Roman" w:cs="Times New Roman"/>
+        </w:rPr>
+        <w:t xml:space="preserve"> the</w:t>
+      </w:r>
+      <w:r>
+        <w:rPr>
+          <w:rFonts w:ascii="Times New Roman" w:hAnsi="Times New Roman" w:cs="Times New Roman"/>
+        </w:rPr>
+        <w:t xml:space="preserve"> program (the</w:t>
+      </w:r>
+      <w:r>
+        <w:rPr>
+          <w:rFonts w:ascii="Times New Roman" w:hAnsi="Times New Roman" w:cs="Times New Roman"/>
+        </w:rPr>
+        <w:t xml:space="preserve"> </w:t>
+      </w:r>
+      <w:r>
+        <w:rPr>
+          <w:rFonts w:ascii="Times New Roman" w:hAnsi="Times New Roman" w:cs="Times New Roman"/>
+        </w:rPr>
+        <w:t>software simulator</w:t>
+      </w:r>
+      <w:r>
+        <w:rPr>
+          <w:rFonts w:ascii="Times New Roman" w:hAnsi="Times New Roman" w:cs="Times New Roman"/>
+        </w:rPr>
+        <w:t>)</w:t>
+      </w:r>
+      <w:r>
+        <w:rPr>
+          <w:rFonts w:ascii="Times New Roman" w:hAnsi="Times New Roman" w:cs="Times New Roman"/>
+        </w:rPr>
+        <w:t>,</w:t>
+      </w:r>
+      <w:r>
+        <w:rPr>
+          <w:rFonts w:ascii="Times New Roman" w:hAnsi="Times New Roman" w:cs="Times New Roman"/>
+        </w:rPr>
+        <w:t xml:space="preserve"> </w:t>
+      </w:r>
+      <w:r>
+        <w:rPr>
+          <w:rFonts w:ascii="Times New Roman" w:hAnsi="Times New Roman" w:cs="Times New Roman"/>
+        </w:rPr>
+        <w:t>which</w:t>
+      </w:r>
+      <w:r>
+        <w:rPr>
+          <w:rFonts w:ascii="Times New Roman" w:hAnsi="Times New Roman" w:cs="Times New Roman"/>
+        </w:rPr>
+        <w:t xml:space="preserve"> support</w:t>
+      </w:r>
+      <w:r>
+        <w:rPr>
+          <w:rFonts w:ascii="Times New Roman" w:hAnsi="Times New Roman" w:cs="Times New Roman"/>
+        </w:rPr>
+        <w:t>s</w:t>
+      </w:r>
+      <w:r>
+        <w:rPr>
+          <w:rFonts w:ascii="Times New Roman" w:hAnsi="Times New Roman" w:cs="Times New Roman"/>
+        </w:rPr>
+        <w:t xml:space="preserve"> the </w:t>
+      </w:r>
+      <w:proofErr w:type="spellStart"/>
+      <w:r>
+        <w:rPr>
+          <w:rFonts w:ascii="Times New Roman" w:hAnsi="Times New Roman" w:cs="Times New Roman"/>
+        </w:rPr>
+        <w:t>db</w:t>
+      </w:r>
+      <w:proofErr w:type="spellEnd"/>
+      <w:r>
+        <w:rPr>
+          <w:rFonts w:ascii="Times New Roman" w:hAnsi="Times New Roman" w:cs="Times New Roman"/>
+        </w:rPr>
+        <w:t>-nets</w:t>
+      </w:r>
+      <w:r>
+        <w:rPr>
+          <w:rFonts w:ascii="Times New Roman" w:hAnsi="Times New Roman" w:cs="Times New Roman"/>
+        </w:rPr>
+        <w:t xml:space="preserve"> formalisms,</w:t>
+      </w:r>
+      <w:r>
+        <w:rPr>
+          <w:rFonts w:ascii="Times New Roman" w:hAnsi="Times New Roman" w:cs="Times New Roman"/>
+        </w:rPr>
+        <w:t xml:space="preserve"> based on the Renew open-source software tool. This</w:t>
+      </w:r>
+      <w:r>
+        <w:rPr>
+          <w:rFonts w:ascii="Times New Roman" w:hAnsi="Times New Roman" w:cs="Times New Roman"/>
+        </w:rPr>
+        <w:t xml:space="preserve"> simulator</w:t>
+      </w:r>
+      <w:r>
+        <w:rPr>
+          <w:rFonts w:ascii="Times New Roman" w:hAnsi="Times New Roman" w:cs="Times New Roman"/>
+        </w:rPr>
+        <w:t xml:space="preserve"> </w:t>
+      </w:r>
+      <w:r>
+        <w:rPr>
+          <w:rFonts w:ascii="Times New Roman" w:hAnsi="Times New Roman" w:cs="Times New Roman"/>
+        </w:rPr>
+        <w:t>should</w:t>
+      </w:r>
+      <w:r>
+        <w:rPr>
+          <w:rFonts w:ascii="Times New Roman" w:hAnsi="Times New Roman" w:cs="Times New Roman"/>
+        </w:rPr>
+        <w:t xml:space="preserve"> meet a certain number of</w:t>
+      </w:r>
+      <w:r>
+        <w:rPr>
+          <w:rFonts w:ascii="Times New Roman" w:hAnsi="Times New Roman" w:cs="Times New Roman"/>
+        </w:rPr>
+        <w:t xml:space="preserve"> functional</w:t>
+      </w:r>
+      <w:r>
+        <w:rPr>
+          <w:rFonts w:ascii="Times New Roman" w:hAnsi="Times New Roman" w:cs="Times New Roman"/>
+        </w:rPr>
+        <w:t xml:space="preserve"> requirements</w:t>
+      </w:r>
+      <w:r>
+        <w:rPr>
+          <w:rFonts w:ascii="Times New Roman" w:hAnsi="Times New Roman" w:cs="Times New Roman"/>
+        </w:rPr>
+        <w:t xml:space="preserve"> at least. These functional requirements are the following.</w:t>
+      </w:r>
+    </w:p>
+    <w:p>
+      <w:pPr>
+        <w:pStyle w:val="a0"/>
+        <w:numPr>
+          <w:ilvl w:val="0"/>
+          <w:numId w:val="3"/>
+        </w:numPr>
+        <w:spacing w:line="240" w:lineRule="auto"/>
+        <w:rPr>
+          <w:rFonts w:ascii="Times New Roman" w:hAnsi="Times New Roman" w:cs="Times New Roman"/>
+          <w:lang w:val="en-US"/>
+        </w:rPr>
+      </w:pPr>
+      <w:r>
+        <w:rPr>
+          <w:rFonts w:ascii="Times New Roman" w:hAnsi="Times New Roman" w:cs="Times New Roman"/>
+          <w:lang w:val="en-US"/>
+        </w:rPr>
+        <w:t>The program</w:t>
+      </w:r>
+      <w:r>
+        <w:rPr>
+          <w:rFonts w:ascii="Times New Roman" w:hAnsi="Times New Roman" w:cs="Times New Roman"/>
+          <w:lang w:val="en-US"/>
+        </w:rPr>
+        <w:t xml:space="preserve"> shall allow user to</w:t>
+      </w:r>
+      <w:r>
+        <w:rPr>
+          <w:rFonts w:ascii="Times New Roman" w:hAnsi="Times New Roman" w:cs="Times New Roman"/>
+          <w:lang w:val="en-US"/>
+        </w:rPr>
+        <w:t xml:space="preserve"> model the </w:t>
+      </w:r>
+      <w:proofErr w:type="spellStart"/>
+      <w:r>
+        <w:rPr>
+          <w:rFonts w:ascii="Times New Roman" w:hAnsi="Times New Roman" w:cs="Times New Roman"/>
+          <w:lang w:val="en-US"/>
+        </w:rPr>
+        <w:t>db</w:t>
+      </w:r>
+      <w:proofErr w:type="spellEnd"/>
+      <w:r>
+        <w:rPr>
+          <w:rFonts w:ascii="Times New Roman" w:hAnsi="Times New Roman" w:cs="Times New Roman"/>
+          <w:lang w:val="en-US"/>
+        </w:rPr>
+        <w:t>-net’s control layer using the Renew tool’s graphical user interface (GUI)</w:t>
+      </w:r>
+      <w:r>
+        <w:rPr>
+          <w:rFonts w:ascii="Times New Roman" w:hAnsi="Times New Roman" w:cs="Times New Roman"/>
+          <w:lang w:val="en-US"/>
+        </w:rPr>
+        <w:t xml:space="preserve"> elements for net</w:t>
+      </w:r>
+      <w:r>
+        <w:rPr>
+          <w:rFonts w:ascii="Times New Roman" w:hAnsi="Times New Roman" w:cs="Times New Roman"/>
+          <w:lang w:val="en-US"/>
+        </w:rPr>
+        <w:t>’s</w:t>
+      </w:r>
+      <w:r>
+        <w:rPr>
+          <w:rFonts w:ascii="Times New Roman" w:hAnsi="Times New Roman" w:cs="Times New Roman"/>
+          <w:lang w:val="en-US"/>
+        </w:rPr>
+        <w:t xml:space="preserve"> interactive</w:t>
+      </w:r>
+      <w:r>
+        <w:rPr>
+          <w:rFonts w:ascii="Times New Roman" w:hAnsi="Times New Roman" w:cs="Times New Roman"/>
+          <w:lang w:val="en-US"/>
+        </w:rPr>
+        <w:t xml:space="preserve"> drawing</w:t>
+      </w:r>
+      <w:r>
+        <w:rPr>
+          <w:rFonts w:ascii="Times New Roman" w:hAnsi="Times New Roman" w:cs="Times New Roman"/>
+          <w:lang w:val="en-US"/>
+        </w:rPr>
+        <w:t>.</w:t>
+      </w:r>
+    </w:p>
+    <w:p>
+      <w:pPr>
+        <w:pStyle w:val="a0"/>
+        <w:numPr>
+          <w:ilvl w:val="0"/>
+          <w:numId w:val="3"/>
+        </w:numPr>
+        <w:spacing w:line="240" w:lineRule="auto"/>
+        <w:rPr>
+          <w:rFonts w:ascii="Times New Roman" w:hAnsi="Times New Roman" w:cs="Times New Roman"/>
+          <w:lang w:val="en-US"/>
+        </w:rPr>
+      </w:pPr>
+      <w:r>
+        <w:rPr>
+          <w:rFonts w:ascii="Times New Roman" w:hAnsi="Times New Roman" w:cs="Times New Roman"/>
+          <w:lang w:val="en-US"/>
+        </w:rPr>
+        <w:t>The program shall allow</w:t>
+      </w:r>
+      <w:r>
+        <w:rPr>
+          <w:rFonts w:ascii="Times New Roman" w:hAnsi="Times New Roman" w:cs="Times New Roman"/>
+          <w:lang w:val="en-US"/>
+        </w:rPr>
+        <w:t xml:space="preserve"> </w:t>
+      </w:r>
+      <w:r>
+        <w:rPr>
+          <w:rFonts w:ascii="Times New Roman" w:hAnsi="Times New Roman" w:cs="Times New Roman"/>
+          <w:lang w:val="en-US"/>
+        </w:rPr>
+        <w:t xml:space="preserve">user to create the database schema at the </w:t>
+      </w:r>
+      <w:proofErr w:type="spellStart"/>
+      <w:r>
+        <w:rPr>
+          <w:rFonts w:ascii="Times New Roman" w:hAnsi="Times New Roman" w:cs="Times New Roman"/>
+          <w:lang w:val="en-US"/>
+        </w:rPr>
+        <w:t>db</w:t>
+      </w:r>
+      <w:proofErr w:type="spellEnd"/>
+      <w:r>
+        <w:rPr>
+          <w:rFonts w:ascii="Times New Roman" w:hAnsi="Times New Roman" w:cs="Times New Roman"/>
+          <w:lang w:val="en-US"/>
+        </w:rPr>
+        <w:t>-net’s persistence layer using the Renew tool’s GUI based dialog windows.</w:t>
+      </w:r>
+    </w:p>
+    <w:p>
+      <w:pPr>
+        <w:pStyle w:val="a0"/>
+        <w:numPr>
+          <w:ilvl w:val="0"/>
+          <w:numId w:val="3"/>
+        </w:numPr>
+        <w:spacing w:line="240" w:lineRule="auto"/>
+        <w:rPr>
+          <w:rFonts w:ascii="Times New Roman" w:hAnsi="Times New Roman" w:cs="Times New Roman"/>
+          <w:lang w:val="en-US"/>
+        </w:rPr>
+      </w:pPr>
+      <w:r>
+        <w:rPr>
+          <w:rFonts w:ascii="Times New Roman" w:hAnsi="Times New Roman" w:cs="Times New Roman"/>
+          <w:lang w:val="en-US"/>
+        </w:rPr>
+        <w:t>The program shall allow user to</w:t>
+      </w:r>
+      <w:r>
+        <w:rPr>
+          <w:rFonts w:ascii="Times New Roman" w:hAnsi="Times New Roman" w:cs="Times New Roman"/>
+          <w:lang w:val="en-US"/>
+        </w:rPr>
+        <w:t xml:space="preserve"> program queries and actions for the </w:t>
+      </w:r>
+      <w:proofErr w:type="spellStart"/>
+      <w:r>
+        <w:rPr>
+          <w:rFonts w:ascii="Times New Roman" w:hAnsi="Times New Roman" w:cs="Times New Roman"/>
+          <w:lang w:val="en-US"/>
+        </w:rPr>
+        <w:t>db</w:t>
+      </w:r>
+      <w:proofErr w:type="spellEnd"/>
+      <w:r>
+        <w:rPr>
+          <w:rFonts w:ascii="Times New Roman" w:hAnsi="Times New Roman" w:cs="Times New Roman"/>
+          <w:lang w:val="en-US"/>
+        </w:rPr>
+        <w:t>-net’s data logic layer using the Renew tool’s GUI based dialog windows.</w:t>
+      </w:r>
+    </w:p>
+    <w:p>
+      <w:pPr>
+        <w:pStyle w:val="a0"/>
+        <w:numPr>
+          <w:ilvl w:val="0"/>
+          <w:numId w:val="3"/>
+        </w:numPr>
+        <w:spacing w:line="240" w:lineRule="auto"/>
+        <w:rPr>
+          <w:rFonts w:ascii="Times New Roman" w:hAnsi="Times New Roman" w:cs="Times New Roman"/>
+          <w:lang w:val="en-US"/>
+        </w:rPr>
+      </w:pPr>
+      <w:r>
+        <w:rPr>
+          <w:rFonts w:ascii="Times New Roman" w:hAnsi="Times New Roman" w:cs="Times New Roman"/>
+          <w:lang w:val="en-US"/>
+        </w:rPr>
+        <w:t xml:space="preserve">The program shall allow user to simulate the modelled </w:t>
+      </w:r>
+      <w:proofErr w:type="spellStart"/>
+      <w:r>
+        <w:rPr>
+          <w:rFonts w:ascii="Times New Roman" w:hAnsi="Times New Roman" w:cs="Times New Roman"/>
+          <w:lang w:val="en-US"/>
+        </w:rPr>
+        <w:t>db</w:t>
+      </w:r>
+      <w:proofErr w:type="spellEnd"/>
+      <w:r>
+        <w:rPr>
+          <w:rFonts w:ascii="Times New Roman" w:hAnsi="Times New Roman" w:cs="Times New Roman"/>
+          <w:lang w:val="en-US"/>
+        </w:rPr>
+        <w:t>-net’s run using the Renew tool’s GUI.</w:t>
+      </w:r>
+    </w:p>
+    <w:p>
+      <w:pPr>
+        <w:pStyle w:val="a0"/>
+        <w:numPr>
+          <w:ilvl w:val="0"/>
+          <w:numId w:val="3"/>
+        </w:numPr>
+        <w:spacing w:line="240" w:lineRule="auto"/>
+        <w:rPr>
+          <w:rFonts w:ascii="Times New Roman" w:hAnsi="Times New Roman" w:cs="Times New Roman"/>
+          <w:lang w:val="en-US"/>
+        </w:rPr>
+      </w:pPr>
+      <w:r>
+        <w:rPr>
+          <w:rFonts w:ascii="Times New Roman" w:hAnsi="Times New Roman" w:cs="Times New Roman"/>
+          <w:lang w:val="en-US"/>
+        </w:rPr>
+        <w:t xml:space="preserve">The program shall allow user to input the external data for the </w:t>
+      </w:r>
+      <w:proofErr w:type="spellStart"/>
+      <w:r>
+        <w:rPr>
+          <w:rFonts w:ascii="Times New Roman" w:hAnsi="Times New Roman" w:cs="Times New Roman"/>
+          <w:lang w:val="en-US"/>
+        </w:rPr>
+        <w:t>db</w:t>
+      </w:r>
+      <w:proofErr w:type="spellEnd"/>
+      <w:r>
+        <w:rPr>
+          <w:rFonts w:ascii="Times New Roman" w:hAnsi="Times New Roman" w:cs="Times New Roman"/>
+          <w:lang w:val="en-US"/>
+        </w:rPr>
+        <w:t xml:space="preserve">-net’s run during the </w:t>
+      </w:r>
+      <w:proofErr w:type="spellStart"/>
+      <w:r>
+        <w:rPr>
+          <w:rFonts w:ascii="Times New Roman" w:hAnsi="Times New Roman" w:cs="Times New Roman"/>
+          <w:lang w:val="en-US"/>
+        </w:rPr>
+        <w:t>db</w:t>
+      </w:r>
+      <w:proofErr w:type="spellEnd"/>
+      <w:r>
+        <w:rPr>
+          <w:rFonts w:ascii="Times New Roman" w:hAnsi="Times New Roman" w:cs="Times New Roman"/>
+          <w:lang w:val="en-US"/>
+        </w:rPr>
+        <w:t xml:space="preserve">-net’s run simulation where it is necessary according to the </w:t>
+      </w:r>
+      <w:proofErr w:type="spellStart"/>
+      <w:r>
+        <w:rPr>
+          <w:rFonts w:ascii="Times New Roman" w:hAnsi="Times New Roman" w:cs="Times New Roman"/>
+          <w:lang w:val="en-US"/>
+        </w:rPr>
+        <w:t>db</w:t>
+      </w:r>
+      <w:proofErr w:type="spellEnd"/>
+      <w:r>
+        <w:rPr>
+          <w:rFonts w:ascii="Times New Roman" w:hAnsi="Times New Roman" w:cs="Times New Roman"/>
+          <w:lang w:val="en-US"/>
+        </w:rPr>
+        <w:t>-net model using the Renew tool’s GUI.</w:t>
+      </w:r>
+    </w:p>
+    <w:p>
+      <w:pPr>
+        <w:pStyle w:val="a0"/>
+        <w:numPr>
+          <w:ilvl w:val="0"/>
+          <w:numId w:val="3"/>
+        </w:numPr>
+        <w:spacing w:line="240" w:lineRule="auto"/>
+        <w:rPr>
+          <w:rFonts w:ascii="Times New Roman" w:hAnsi="Times New Roman" w:cs="Times New Roman"/>
+          <w:lang w:val="en-US"/>
+        </w:rPr>
+      </w:pPr>
+      <w:r>
+        <w:rPr>
+          <w:rFonts w:ascii="Times New Roman" w:hAnsi="Times New Roman" w:cs="Times New Roman"/>
+          <w:lang w:val="en-US"/>
+        </w:rPr>
+        <w:t xml:space="preserve">The program shall allow user to save the modelled </w:t>
+      </w:r>
+      <w:proofErr w:type="spellStart"/>
+      <w:r>
+        <w:rPr>
+          <w:rFonts w:ascii="Times New Roman" w:hAnsi="Times New Roman" w:cs="Times New Roman"/>
+          <w:lang w:val="en-US"/>
+        </w:rPr>
+        <w:t>db</w:t>
+      </w:r>
+      <w:proofErr w:type="spellEnd"/>
+      <w:r>
+        <w:rPr>
+          <w:rFonts w:ascii="Times New Roman" w:hAnsi="Times New Roman" w:cs="Times New Roman"/>
+          <w:lang w:val="en-US"/>
+        </w:rPr>
+        <w:t>-net using the Renew tool’s GUI.</w:t>
+      </w:r>
+    </w:p>
+    <w:p>
+      <w:pPr>
+        <w:pStyle w:val="a0"/>
+        <w:numPr>
+          <w:ilvl w:val="0"/>
+          <w:numId w:val="3"/>
+        </w:numPr>
+        <w:spacing w:line="240" w:lineRule="auto"/>
+        <w:rPr>
+          <w:rFonts w:ascii="Times New Roman" w:hAnsi="Times New Roman" w:cs="Times New Roman"/>
+          <w:lang w:val="en-US"/>
+        </w:rPr>
+      </w:pPr>
+      <w:r>
+        <w:rPr>
+          <w:rFonts w:ascii="Times New Roman" w:hAnsi="Times New Roman" w:cs="Times New Roman"/>
+          <w:lang w:val="en-US"/>
+        </w:rPr>
+        <w:t xml:space="preserve">The program shall allow user to open the previously saved modelled </w:t>
+      </w:r>
+      <w:proofErr w:type="spellStart"/>
+      <w:r>
+        <w:rPr>
+          <w:rFonts w:ascii="Times New Roman" w:hAnsi="Times New Roman" w:cs="Times New Roman"/>
+          <w:lang w:val="en-US"/>
+        </w:rPr>
+        <w:t>db</w:t>
+      </w:r>
+      <w:proofErr w:type="spellEnd"/>
+      <w:r>
+        <w:rPr>
+          <w:rFonts w:ascii="Times New Roman" w:hAnsi="Times New Roman" w:cs="Times New Roman"/>
+          <w:lang w:val="en-US"/>
+        </w:rPr>
+        <w:t>-net using the Renew tool’s GUI.</w:t>
+      </w:r>
+    </w:p>
+    <w:p>
+      <w:pPr>
+        <w:spacing w:line="240" w:lineRule="auto"/>
+        <w:ind w:firstLine="284"/>
+        <w:rPr>
+          <w:rFonts w:ascii="Times New Roman" w:hAnsi="Times New Roman" w:cs="Times New Roman"/>
+        </w:rPr>
+      </w:pPr>
+      <w:r>
+        <w:rPr>
+          <w:rFonts w:ascii="Times New Roman" w:hAnsi="Times New Roman" w:cs="Times New Roman"/>
+          <w:lang w:val="en-US"/>
+        </w:rPr>
+        <w:t xml:space="preserve">The developed software </w:t>
+      </w:r>
+      <w:r>
+        <w:rPr>
+          <w:rFonts w:ascii="Times New Roman" w:hAnsi="Times New Roman" w:cs="Times New Roman"/>
+          <w:lang w:val="en-US"/>
+        </w:rPr>
+        <w:t>product</w:t>
+      </w:r>
+      <w:r>
+        <w:rPr>
+          <w:rFonts w:ascii="Times New Roman" w:hAnsi="Times New Roman" w:cs="Times New Roman"/>
+          <w:lang w:val="en-US"/>
+        </w:rPr>
+        <w:t xml:space="preserve"> should </w:t>
+      </w:r>
+      <w:r>
+        <w:rPr>
+          <w:rFonts w:ascii="Times New Roman" w:hAnsi="Times New Roman" w:cs="Times New Roman"/>
+          <w:lang w:val="en-US"/>
+        </w:rPr>
+        <w:t>consist of</w:t>
+      </w:r>
+      <w:r>
+        <w:rPr>
+          <w:rFonts w:ascii="Times New Roman" w:hAnsi="Times New Roman" w:cs="Times New Roman"/>
+          <w:lang w:val="en-US"/>
+        </w:rPr>
+        <w:t xml:space="preserve"> program (source code and executables) which meets the requirements listed above and developer’s and user’s </w:t>
+      </w:r>
+      <w:r>
+        <w:rPr>
+          <w:rFonts w:ascii="Times New Roman" w:hAnsi="Times New Roman" w:cs="Times New Roman"/>
+        </w:rPr>
+        <w:t>documentation</w:t>
+      </w:r>
+      <w:r>
+        <w:rPr>
+          <w:rFonts w:ascii="Times New Roman" w:hAnsi="Times New Roman" w:cs="Times New Roman"/>
+        </w:rPr>
+        <w:t xml:space="preserve"> at least.</w:t>
+      </w:r>
+      <w:r>
+        <w:rPr>
+          <w:rFonts w:ascii="Times New Roman" w:hAnsi="Times New Roman" w:cs="Times New Roman"/>
+        </w:rPr>
+        <w:t xml:space="preserve"> The project should be completed by the first half of June 2020.</w:t>
+      </w:r>
+    </w:p>
+    <w:p>
+      <w:pPr>
+        <w:spacing w:line="240" w:lineRule="auto"/>
+        <w:ind w:firstLine="0"/>
+        <w:rPr>
+          <w:rFonts w:ascii="Times New Roman" w:hAnsi="Times New Roman" w:cs="Times New Roman"/>
+          <w:lang w:val="en-US"/>
+        </w:rPr>
+      </w:pPr>
+    </w:p>
+    <w:p>
+      <w:pPr>
+        <w:spacing w:line="240" w:lineRule="auto"/>
+        <w:ind w:firstLine="0"/>
+        <w:rPr>
+          <w:rFonts w:ascii="Times New Roman" w:hAnsi="Times New Roman" w:cs="Times New Roman"/>
+          <w:color w:val="A6A6A6" w:themeColor="background1" w:themeShade="A6"/>
+        </w:rPr>
+      </w:pPr>
+      <w:r>
+        <w:rPr>
+          <w:rFonts w:ascii="Times New Roman" w:hAnsi="Times New Roman" w:cs="Times New Roman"/>
+          <w:color w:val="A6A6A6" w:themeColor="background1" w:themeShade="A6"/>
+          <w:highlight w:val="yellow"/>
+        </w:rPr>
+        <w:t xml:space="preserve">The material in </w:t>
+      </w:r>
+      <w:r>
+        <w:rPr>
+          <w:rFonts w:ascii="Times New Roman" w:hAnsi="Times New Roman" w:cs="Times New Roman"/>
+          <w:color w:val="A6A6A6" w:themeColor="background1" w:themeShade="A6"/>
+          <w:highlight w:val="yellow"/>
+          <w:lang w:val="en-US"/>
+        </w:rPr>
+        <w:t xml:space="preserve">(contents of) </w:t>
+      </w:r>
+      <w:r>
+        <w:rPr>
+          <w:rFonts w:ascii="Times New Roman" w:hAnsi="Times New Roman" w:cs="Times New Roman"/>
+          <w:color w:val="A6A6A6" w:themeColor="background1" w:themeShade="A6"/>
+          <w:highlight w:val="yellow"/>
+        </w:rPr>
+        <w:t xml:space="preserve">this section should flow naturally from what is described in the previous section. Be </w:t>
+      </w:r>
+      <w:r>
+        <w:rPr>
+          <w:rFonts w:ascii="Times New Roman" w:hAnsi="Times New Roman" w:cs="Times New Roman"/>
+          <w:color w:val="FF7C80"/>
+          <w:highlight w:val="yellow"/>
+          <w:u w:val="single"/>
+        </w:rPr>
+        <w:t>precise</w:t>
+      </w:r>
+      <w:r>
+        <w:rPr>
+          <w:rFonts w:ascii="Times New Roman" w:hAnsi="Times New Roman" w:cs="Times New Roman"/>
+          <w:color w:val="A6A6A6" w:themeColor="background1" w:themeShade="A6"/>
+          <w:highlight w:val="yellow"/>
+        </w:rPr>
+        <w:t xml:space="preserve"> </w:t>
+      </w:r>
+      <w:r>
+        <w:rPr>
+          <w:rFonts w:ascii="Times New Roman" w:hAnsi="Times New Roman" w:cs="Times New Roman"/>
+          <w:color w:val="A6A6A6" w:themeColor="background1" w:themeShade="A6"/>
+          <w:highlight w:val="yellow"/>
+          <w:lang w:val="en-US"/>
+        </w:rPr>
+        <w:t xml:space="preserve">and </w:t>
+      </w:r>
+      <w:r>
+        <w:rPr>
+          <w:rFonts w:ascii="Times New Roman" w:hAnsi="Times New Roman" w:cs="Times New Roman"/>
+          <w:color w:val="FF7C80"/>
+          <w:highlight w:val="yellow"/>
+          <w:u w:val="single"/>
+          <w:lang w:val="en-US"/>
+        </w:rPr>
+        <w:t>convincing</w:t>
+      </w:r>
+      <w:r>
+        <w:rPr>
+          <w:rFonts w:ascii="Times New Roman" w:hAnsi="Times New Roman" w:cs="Times New Roman"/>
+          <w:color w:val="A6A6A6" w:themeColor="background1" w:themeShade="A6"/>
+          <w:highlight w:val="yellow"/>
+          <w:lang w:val="en-US"/>
+        </w:rPr>
+        <w:t xml:space="preserve"> </w:t>
+      </w:r>
+      <w:r>
+        <w:rPr>
+          <w:rFonts w:ascii="Times New Roman" w:hAnsi="Times New Roman" w:cs="Times New Roman"/>
+          <w:color w:val="A6A6A6" w:themeColor="background1" w:themeShade="A6"/>
+          <w:highlight w:val="yellow"/>
+        </w:rPr>
+        <w:t xml:space="preserve">– </w:t>
+      </w:r>
+      <w:bookmarkStart w:id="7" w:name="_Hlk26030243"/>
+      <w:r>
+        <w:rPr>
+          <w:rFonts w:ascii="Times New Roman" w:hAnsi="Times New Roman" w:cs="Times New Roman"/>
+          <w:color w:val="A6A6A6" w:themeColor="background1" w:themeShade="A6"/>
+          <w:highlight w:val="yellow"/>
+        </w:rPr>
+        <w:t xml:space="preserve">the </w:t>
+      </w:r>
+      <w:r>
+        <w:rPr>
+          <w:rFonts w:ascii="Times New Roman" w:hAnsi="Times New Roman" w:cs="Times New Roman"/>
+          <w:color w:val="A6A6A6" w:themeColor="background1" w:themeShade="A6"/>
+          <w:highlight w:val="yellow"/>
+        </w:rPr>
+        <w:t>size</w:t>
+      </w:r>
+      <w:r>
+        <w:rPr>
+          <w:rFonts w:ascii="Times New Roman" w:hAnsi="Times New Roman" w:cs="Times New Roman"/>
+          <w:color w:val="A6A6A6" w:themeColor="background1" w:themeShade="A6"/>
+          <w:highlight w:val="yellow"/>
+        </w:rPr>
+        <w:t xml:space="preserve"> of</w:t>
+      </w:r>
+      <w:r>
+        <w:rPr>
+          <w:rFonts w:ascii="Times New Roman" w:hAnsi="Times New Roman" w:cs="Times New Roman"/>
+          <w:color w:val="A6A6A6" w:themeColor="background1" w:themeShade="A6"/>
+          <w:highlight w:val="yellow"/>
+        </w:rPr>
+        <w:t xml:space="preserve"> the section must be up to 0.5</w:t>
+      </w:r>
+      <w:r>
+        <w:rPr>
+          <w:rFonts w:ascii="Times New Roman" w:hAnsi="Times New Roman" w:cs="Times New Roman"/>
+          <w:color w:val="A6A6A6" w:themeColor="background1" w:themeShade="A6"/>
+          <w:highlight w:val="yellow"/>
+        </w:rPr>
+        <w:t xml:space="preserve"> </w:t>
+      </w:r>
+      <w:r>
+        <w:rPr>
+          <w:rFonts w:ascii="Times New Roman" w:hAnsi="Times New Roman" w:cs="Times New Roman"/>
+          <w:color w:val="A6A6A6" w:themeColor="background1" w:themeShade="A6"/>
+          <w:highlight w:val="yellow"/>
+        </w:rPr>
+        <w:t>page long</w:t>
+      </w:r>
+      <w:bookmarkEnd w:id="7"/>
+      <w:r>
+        <w:rPr>
+          <w:rFonts w:ascii="Times New Roman" w:hAnsi="Times New Roman" w:cs="Times New Roman"/>
+          <w:color w:val="A6A6A6" w:themeColor="background1" w:themeShade="A6"/>
+          <w:highlight w:val="yellow"/>
+        </w:rPr>
+        <w:t xml:space="preserve">; the statement must be absolutely </w:t>
+      </w:r>
+      <w:r>
+        <w:rPr>
+          <w:rFonts w:ascii="Times New Roman" w:hAnsi="Times New Roman" w:cs="Times New Roman"/>
+          <w:color w:val="FF7C80"/>
+          <w:highlight w:val="yellow"/>
+        </w:rPr>
+        <w:t>coherent</w:t>
+      </w:r>
+      <w:r>
+        <w:rPr>
+          <w:rFonts w:ascii="Times New Roman" w:hAnsi="Times New Roman" w:cs="Times New Roman"/>
+          <w:color w:val="A6A6A6" w:themeColor="background1" w:themeShade="A6"/>
+          <w:highlight w:val="yellow"/>
+        </w:rPr>
+        <w:t>, all necessary details</w:t>
+      </w:r>
+      <w:r>
+        <w:rPr>
+          <w:rFonts w:ascii="Times New Roman" w:hAnsi="Times New Roman" w:cs="Times New Roman"/>
+          <w:color w:val="A6A6A6" w:themeColor="background1" w:themeShade="A6"/>
+          <w:highlight w:val="yellow"/>
+        </w:rPr>
+        <w:t>, despite the rather limited length of the section, should be presented in an unambiguous manner</w:t>
+      </w:r>
+      <w:r>
+        <w:rPr>
+          <w:rFonts w:ascii="Times New Roman" w:hAnsi="Times New Roman" w:cs="Times New Roman"/>
+          <w:color w:val="A6A6A6" w:themeColor="background1" w:themeShade="A6"/>
+          <w:highlight w:val="yellow"/>
+        </w:rPr>
+        <w:t>…</w:t>
+      </w:r>
+      <w:r>
+        <w:rPr>
+          <w:rFonts w:ascii="Times New Roman" w:hAnsi="Times New Roman" w:cs="Times New Roman"/>
+          <w:color w:val="A6A6A6" w:themeColor="background1" w:themeShade="A6"/>
+          <w:highlight w:val="yellow"/>
+        </w:rPr>
+        <w:t xml:space="preserve"> Think about it carefully – </w:t>
+      </w:r>
+      <w:r>
+        <w:rPr>
+          <w:rFonts w:ascii="Times New Roman" w:hAnsi="Times New Roman" w:cs="Times New Roman"/>
+          <w:color w:val="FF7C80"/>
+          <w:highlight w:val="yellow"/>
+        </w:rPr>
+        <w:t>now it is a right time to formulate your project’s statement</w:t>
+      </w:r>
+      <w:r>
+        <w:rPr>
+          <w:rFonts w:ascii="Times New Roman" w:hAnsi="Times New Roman" w:cs="Times New Roman"/>
+          <w:color w:val="A6A6A6" w:themeColor="background1" w:themeShade="A6"/>
+          <w:highlight w:val="yellow"/>
+        </w:rPr>
+        <w:t>.</w:t>
+      </w:r>
+    </w:p>
+    <w:p>
+      <w:pPr>
+        <w:spacing w:line="240" w:lineRule="auto"/>
+        <w:ind w:firstLine="0"/>
+        <w:rPr>
+          <w:rFonts w:ascii="Times New Roman" w:hAnsi="Times New Roman" w:cs="Times New Roman"/>
+        </w:rPr>
+      </w:pPr>
+    </w:p>
+    <w:p>
+      <w:pPr>
+        <w:spacing w:line="240" w:lineRule="auto"/>
+        <w:ind w:firstLine="0"/>
+        <w:rPr>
+          <w:color w:val="A6A6A6" w:themeColor="background1" w:themeShade="A6"/>
+        </w:rPr>
+      </w:pPr>
+      <w:r>
+        <w:rPr>
+          <w:rFonts w:ascii="Times New Roman" w:hAnsi="Times New Roman" w:cs="Times New Roman"/>
+          <w:lang w:val="en-US"/>
         </w:rPr>
         <w:t xml:space="preserve">    </w:t>
       </w:r>
@@ -3101,85 +4786,16 @@
           <w:rFonts w:ascii="Times New Roman" w:hAnsi="Times New Roman" w:cs="Times New Roman"/>
           <w:color w:val="A6A6A6" w:themeColor="background1" w:themeShade="A6"/>
           <w:highlight w:val="yellow"/>
-        </w:rPr>
-        <w:t xml:space="preserve">The material in </w:t>
-      </w:r>
-      <w:r>
-        <w:rPr>
-          <w:rFonts w:ascii="Times New Roman" w:hAnsi="Times New Roman" w:cs="Times New Roman"/>
-          <w:color w:val="A6A6A6" w:themeColor="background1" w:themeShade="A6"/>
-          <w:highlight w:val="yellow"/>
-          <w:lang w:val="en-US"/>
-        </w:rPr>
-        <w:t xml:space="preserve">(contents of) </w:t>
-      </w:r>
-      <w:r>
-        <w:rPr>
-          <w:rFonts w:ascii="Times New Roman" w:hAnsi="Times New Roman" w:cs="Times New Roman"/>
-          <w:color w:val="A6A6A6" w:themeColor="background1" w:themeShade="A6"/>
-          <w:highlight w:val="yellow"/>
-        </w:rPr>
-        <w:t xml:space="preserve">this section should flow naturally from what is described in the previous section. Be </w:t>
-      </w:r>
-      <w:r>
-        <w:rPr>
-          <w:rFonts w:ascii="Times New Roman" w:hAnsi="Times New Roman" w:cs="Times New Roman"/>
-          <w:color w:val="FF7C80"/>
-          <w:highlight w:val="yellow"/>
-          <w:u w:val="single"/>
-        </w:rPr>
-        <w:t>precise</w:t>
-      </w:r>
-      <w:r>
-        <w:rPr>
-          <w:rFonts w:ascii="Times New Roman" w:hAnsi="Times New Roman" w:cs="Times New Roman"/>
-          <w:color w:val="A6A6A6" w:themeColor="background1" w:themeShade="A6"/>
-          <w:highlight w:val="yellow"/>
-        </w:rPr>
-        <w:t xml:space="preserve"> </w:t>
-      </w:r>
-      <w:r>
-        <w:rPr>
-          <w:rFonts w:ascii="Times New Roman" w:hAnsi="Times New Roman" w:cs="Times New Roman"/>
-          <w:color w:val="A6A6A6" w:themeColor="background1" w:themeShade="A6"/>
-          <w:highlight w:val="yellow"/>
-          <w:lang w:val="en-US"/>
-        </w:rPr>
-        <w:t xml:space="preserve">and </w:t>
-      </w:r>
-      <w:r>
-        <w:rPr>
-          <w:rFonts w:ascii="Times New Roman" w:hAnsi="Times New Roman" w:cs="Times New Roman"/>
-          <w:color w:val="FF7C80"/>
-          <w:highlight w:val="yellow"/>
-          <w:u w:val="single"/>
-          <w:lang w:val="en-US"/>
-        </w:rPr>
-        <w:t>convincing</w:t>
-      </w:r>
-      <w:r>
-        <w:rPr>
-          <w:rFonts w:ascii="Times New Roman" w:hAnsi="Times New Roman" w:cs="Times New Roman"/>
-          <w:color w:val="A6A6A6" w:themeColor="background1" w:themeShade="A6"/>
-          <w:highlight w:val="yellow"/>
-          <w:lang w:val="en-US"/>
-        </w:rPr>
-        <w:t xml:space="preserve"> </w:t>
-      </w:r>
-      <w:r>
-        <w:rPr>
-          <w:rFonts w:ascii="Times New Roman" w:hAnsi="Times New Roman" w:cs="Times New Roman"/>
-          <w:color w:val="A6A6A6" w:themeColor="background1" w:themeShade="A6"/>
-          <w:highlight w:val="yellow"/>
-        </w:rPr>
-        <w:t xml:space="preserve">– </w:t>
-      </w:r>
-      <w:bookmarkStart w:id="8" w:name="_Hlk26030243"/>
-      <w:r>
-        <w:rPr>
-          <w:rFonts w:ascii="Times New Roman" w:hAnsi="Times New Roman" w:cs="Times New Roman"/>
-          <w:color w:val="A6A6A6" w:themeColor="background1" w:themeShade="A6"/>
-          <w:highlight w:val="yellow"/>
+          <w:lang w:val="en-US"/>
+        </w:rPr>
+        <w:t xml:space="preserve">Details were discussed during regular hours of </w:t>
+      </w:r>
+      <w:r>
+        <w:rPr>
+          <w:rFonts w:ascii="Times New Roman" w:hAnsi="Times New Roman" w:cs="Times New Roman"/>
+          <w:color w:val="A6A6A6" w:themeColor="background1" w:themeShade="A6"/>
+          <w:highlight w:val="yellow"/>
+          <w:lang w:val="en-US"/>
         </w:rPr>
         <w:t xml:space="preserve">the </w:t>
       </w:r>
@@ -3188,154 +4804,6 @@
           <w:rFonts w:ascii="Times New Roman" w:hAnsi="Times New Roman" w:cs="Times New Roman"/>
           <w:color w:val="A6A6A6" w:themeColor="background1" w:themeShade="A6"/>
           <w:highlight w:val="yellow"/>
-        </w:rPr>
-        <w:t>size</w:t>
-      </w:r>
-      <w:r>
-        <w:rPr>
-          <w:rFonts w:ascii="Times New Roman" w:hAnsi="Times New Roman" w:cs="Times New Roman"/>
-          <w:color w:val="A6A6A6" w:themeColor="background1" w:themeShade="A6"/>
-          <w:highlight w:val="yellow"/>
-        </w:rPr>
-        <w:t xml:space="preserve"> of</w:t>
-      </w:r>
-      <w:r>
-        <w:rPr>
-          <w:rFonts w:ascii="Times New Roman" w:hAnsi="Times New Roman" w:cs="Times New Roman"/>
-          <w:color w:val="A6A6A6" w:themeColor="background1" w:themeShade="A6"/>
-          <w:highlight w:val="yellow"/>
-        </w:rPr>
-        <w:t xml:space="preserve"> the section must be up to 0.5</w:t>
-      </w:r>
-      <w:r>
-        <w:rPr>
-          <w:rFonts w:ascii="Times New Roman" w:hAnsi="Times New Roman" w:cs="Times New Roman"/>
-          <w:color w:val="A6A6A6" w:themeColor="background1" w:themeShade="A6"/>
-          <w:highlight w:val="yellow"/>
-        </w:rPr>
-        <w:t xml:space="preserve"> </w:t>
-      </w:r>
-      <w:r>
-        <w:rPr>
-          <w:rFonts w:ascii="Times New Roman" w:hAnsi="Times New Roman" w:cs="Times New Roman"/>
-          <w:color w:val="A6A6A6" w:themeColor="background1" w:themeShade="A6"/>
-          <w:highlight w:val="yellow"/>
-        </w:rPr>
-        <w:t>page long</w:t>
-      </w:r>
-      <w:bookmarkEnd w:id="8"/>
-      <w:r>
-        <w:rPr>
-          <w:rFonts w:ascii="Times New Roman" w:hAnsi="Times New Roman" w:cs="Times New Roman"/>
-          <w:color w:val="A6A6A6" w:themeColor="background1" w:themeShade="A6"/>
-          <w:highlight w:val="yellow"/>
-        </w:rPr>
-        <w:t xml:space="preserve">; the statement must be absolutely </w:t>
-      </w:r>
-      <w:r>
-        <w:rPr>
-          <w:rFonts w:ascii="Times New Roman" w:hAnsi="Times New Roman" w:cs="Times New Roman"/>
-          <w:color w:val="FF7C80"/>
-          <w:highlight w:val="yellow"/>
-        </w:rPr>
-        <w:t>coherent</w:t>
-      </w:r>
-      <w:r>
-        <w:rPr>
-          <w:rFonts w:ascii="Times New Roman" w:hAnsi="Times New Roman" w:cs="Times New Roman"/>
-          <w:color w:val="A6A6A6" w:themeColor="background1" w:themeShade="A6"/>
-          <w:highlight w:val="yellow"/>
-        </w:rPr>
-        <w:t>, all necessary details</w:t>
-      </w:r>
-      <w:r>
-        <w:rPr>
-          <w:rFonts w:ascii="Times New Roman" w:hAnsi="Times New Roman" w:cs="Times New Roman"/>
-          <w:color w:val="A6A6A6" w:themeColor="background1" w:themeShade="A6"/>
-          <w:highlight w:val="yellow"/>
-        </w:rPr>
-        <w:t>, despite the rather limited length of the section, should be presented in an unambiguous manner</w:t>
-      </w:r>
-      <w:r>
-        <w:rPr>
-          <w:rFonts w:ascii="Times New Roman" w:hAnsi="Times New Roman" w:cs="Times New Roman"/>
-          <w:color w:val="A6A6A6" w:themeColor="background1" w:themeShade="A6"/>
-          <w:highlight w:val="yellow"/>
-        </w:rPr>
-        <w:t>…</w:t>
-      </w:r>
-      <w:r>
-        <w:rPr>
-          <w:rFonts w:ascii="Times New Roman" w:hAnsi="Times New Roman" w:cs="Times New Roman"/>
-          <w:color w:val="A6A6A6" w:themeColor="background1" w:themeShade="A6"/>
-          <w:highlight w:val="yellow"/>
-        </w:rPr>
-        <w:t xml:space="preserve"> Think about it carefully – </w:t>
-      </w:r>
-      <w:r>
-        <w:rPr>
-          <w:rFonts w:ascii="Times New Roman" w:hAnsi="Times New Roman" w:cs="Times New Roman"/>
-          <w:color w:val="FF7C80"/>
-          <w:highlight w:val="yellow"/>
-        </w:rPr>
-        <w:t>now it is a right time to formulate your project’s statement</w:t>
-      </w:r>
-      <w:r>
-        <w:rPr>
-          <w:rFonts w:ascii="Times New Roman" w:hAnsi="Times New Roman" w:cs="Times New Roman"/>
-          <w:color w:val="A6A6A6" w:themeColor="background1" w:themeShade="A6"/>
-          <w:highlight w:val="yellow"/>
-        </w:rPr>
-        <w:t>.</w:t>
-      </w:r>
-    </w:p>
-    <w:p>
-      <w:pPr>
-        <w:spacing w:line="240" w:lineRule="auto"/>
-        <w:ind w:firstLine="0"/>
-        <w:rPr>
-          <w:rFonts w:ascii="Times New Roman" w:hAnsi="Times New Roman" w:cs="Times New Roman"/>
-        </w:rPr>
-      </w:pPr>
-    </w:p>
-    <w:p>
-      <w:pPr>
-        <w:spacing w:line="240" w:lineRule="auto"/>
-        <w:ind w:firstLine="0"/>
-        <w:rPr>
-          <w:color w:val="A6A6A6" w:themeColor="background1" w:themeShade="A6"/>
-        </w:rPr>
-      </w:pPr>
-      <w:r>
-        <w:rPr>
-          <w:rFonts w:ascii="Times New Roman" w:hAnsi="Times New Roman" w:cs="Times New Roman"/>
-          <w:lang w:val="en-US"/>
-        </w:rPr>
-        <w:t xml:space="preserve">    </w:t>
-      </w:r>
-      <w:r>
-        <w:rPr>
-          <w:rFonts w:ascii="Times New Roman" w:hAnsi="Times New Roman" w:cs="Times New Roman"/>
-          <w:color w:val="A6A6A6" w:themeColor="background1" w:themeShade="A6"/>
-          <w:highlight w:val="yellow"/>
-          <w:lang w:val="en-US"/>
-        </w:rPr>
-        <w:t xml:space="preserve">Details were discussed during regular hours of </w:t>
-      </w:r>
-      <w:r>
-        <w:rPr>
-          <w:rFonts w:ascii="Times New Roman" w:hAnsi="Times New Roman" w:cs="Times New Roman"/>
-          <w:color w:val="A6A6A6" w:themeColor="background1" w:themeShade="A6"/>
-          <w:highlight w:val="yellow"/>
-          <w:lang w:val="en-US"/>
-        </w:rPr>
-        <w:t xml:space="preserve">the </w:t>
-      </w:r>
-      <w:r>
-        <w:rPr>
-          <w:rFonts w:ascii="Times New Roman" w:hAnsi="Times New Roman" w:cs="Times New Roman"/>
-          <w:color w:val="A6A6A6" w:themeColor="background1" w:themeShade="A6"/>
-          <w:highlight w:val="yellow"/>
           <w:lang w:val="en-US"/>
         </w:rPr>
         <w:t>Research seminar.</w:t>
@@ -3348,210 +4816,17 @@
         <w:t xml:space="preserve">  </w:t>
       </w:r>
     </w:p>
-    <w:bookmarkEnd w:id="7"/>
+    <w:bookmarkEnd w:id="6"/>
     <w:p/>
     <w:p>
       <w:pPr>
-        <w:spacing w:line="240" w:lineRule="auto"/>
-      </w:pPr>
-    </w:p>
-    <w:p>
-      <w:pPr>
-        <w:spacing w:line="240" w:lineRule="auto"/>
-      </w:pPr>
-    </w:p>
-    <w:p>
-      <w:pPr>
-        <w:spacing w:line="240" w:lineRule="auto"/>
-      </w:pPr>
-    </w:p>
-    <w:p>
-      <w:pPr>
-        <w:spacing w:line="240" w:lineRule="auto"/>
-      </w:pPr>
-    </w:p>
-    <w:p>
-      <w:pPr>
-        <w:spacing w:line="240" w:lineRule="auto"/>
-      </w:pPr>
-    </w:p>
-    <w:p>
-      <w:pPr>
-        <w:spacing w:line="240" w:lineRule="auto"/>
-        <w:rPr>
-          <w:lang w:val="en-US"/>
-        </w:rPr>
-      </w:pPr>
-    </w:p>
-    <w:p>
-      <w:pPr>
-        <w:spacing w:line="240" w:lineRule="auto"/>
-      </w:pPr>
-    </w:p>
-    <w:p>
-      <w:pPr>
-        <w:spacing w:line="240" w:lineRule="auto"/>
-      </w:pPr>
-    </w:p>
-    <w:p>
-      <w:pPr>
-        <w:spacing w:line="240" w:lineRule="auto"/>
-      </w:pPr>
-    </w:p>
-    <w:p>
-      <w:pPr>
-        <w:spacing w:line="240" w:lineRule="auto"/>
-      </w:pPr>
-    </w:p>
-    <w:p>
-      <w:pPr>
-        <w:spacing w:line="240" w:lineRule="auto"/>
-      </w:pPr>
-    </w:p>
-    <w:p>
-      <w:pPr>
-        <w:spacing w:line="240" w:lineRule="auto"/>
-      </w:pPr>
-    </w:p>
-    <w:p>
-      <w:pPr>
-        <w:spacing w:line="240" w:lineRule="auto"/>
-      </w:pPr>
-    </w:p>
-    <w:p>
-      <w:pPr>
-        <w:spacing w:line="240" w:lineRule="auto"/>
-      </w:pPr>
-    </w:p>
-    <w:p>
-      <w:pPr>
-        <w:spacing w:line="240" w:lineRule="auto"/>
-      </w:pPr>
-    </w:p>
-    <w:p>
-      <w:pPr>
-        <w:spacing w:line="240" w:lineRule="auto"/>
-      </w:pPr>
-    </w:p>
-    <w:p>
-      <w:pPr>
-        <w:spacing w:line="240" w:lineRule="auto"/>
-      </w:pPr>
-    </w:p>
-    <w:p>
-      <w:pPr>
-        <w:spacing w:line="240" w:lineRule="auto"/>
-      </w:pPr>
-    </w:p>
-    <w:p>
-      <w:pPr>
-        <w:spacing w:line="240" w:lineRule="auto"/>
-      </w:pPr>
-    </w:p>
-    <w:p>
-      <w:pPr>
-        <w:spacing w:line="240" w:lineRule="auto"/>
-      </w:pPr>
-    </w:p>
-    <w:p>
-      <w:pPr>
-        <w:spacing w:line="240" w:lineRule="auto"/>
-      </w:pPr>
-    </w:p>
-    <w:p>
-      <w:pPr>
-        <w:spacing w:line="240" w:lineRule="auto"/>
-      </w:pPr>
-    </w:p>
-    <w:p>
-      <w:pPr>
-        <w:spacing w:line="240" w:lineRule="auto"/>
-      </w:pPr>
-    </w:p>
-    <w:p>
-      <w:pPr>
-        <w:spacing w:line="240" w:lineRule="auto"/>
-      </w:pPr>
-    </w:p>
-    <w:p>
-      <w:pPr>
-        <w:spacing w:line="240" w:lineRule="auto"/>
-      </w:pPr>
-    </w:p>
-    <w:p>
-      <w:pPr>
-        <w:spacing w:line="240" w:lineRule="auto"/>
-      </w:pPr>
-    </w:p>
-    <w:p>
-      <w:pPr>
-        <w:spacing w:line="240" w:lineRule="auto"/>
-      </w:pPr>
-    </w:p>
-    <w:p>
-      <w:pPr>
-        <w:spacing w:line="240" w:lineRule="auto"/>
-      </w:pPr>
-    </w:p>
-    <w:p>
-      <w:pPr>
-        <w:spacing w:line="240" w:lineRule="auto"/>
-      </w:pPr>
-    </w:p>
-    <w:p>
-      <w:pPr>
-        <w:spacing w:line="240" w:lineRule="auto"/>
-      </w:pPr>
-    </w:p>
-    <w:p>
-      <w:pPr>
-        <w:spacing w:line="240" w:lineRule="auto"/>
-      </w:pPr>
-    </w:p>
-    <w:p>
-      <w:pPr>
-        <w:spacing w:line="240" w:lineRule="auto"/>
-      </w:pPr>
-    </w:p>
-    <w:p>
-      <w:pPr>
-        <w:spacing w:line="240" w:lineRule="auto"/>
-      </w:pPr>
-    </w:p>
-    <w:p>
-      <w:pPr>
-        <w:spacing w:line="240" w:lineRule="auto"/>
-      </w:pPr>
-    </w:p>
-    <w:p>
-      <w:pPr>
-        <w:spacing w:line="240" w:lineRule="auto"/>
-      </w:pPr>
-    </w:p>
-    <w:p>
-      <w:pPr>
-        <w:spacing w:line="240" w:lineRule="auto"/>
-      </w:pPr>
-    </w:p>
-    <w:p>
-      <w:pPr>
-        <w:spacing w:line="240" w:lineRule="auto"/>
-      </w:pPr>
-    </w:p>
-    <w:p>
-      <w:pPr>
-        <w:spacing w:line="240" w:lineRule="auto"/>
-      </w:pPr>
-    </w:p>
-    <w:p>
-      <w:pPr>
-        <w:spacing w:line="240" w:lineRule="auto"/>
-      </w:pPr>
-    </w:p>
-    <w:p>
-      <w:pPr>
-        <w:spacing w:line="240" w:lineRule="auto"/>
-      </w:pPr>
+        <w:spacing w:after="200" w:line="276" w:lineRule="auto"/>
+        <w:ind w:firstLine="0"/>
+        <w:jc w:val="left"/>
+      </w:pPr>
+      <w:r>
+        <w:br w:type="page"/>
+      </w:r>
     </w:p>
     <w:p>
       <w:pPr>
@@ -3564,7 +4839,7 @@
           <w:rFonts w:ascii="Times New Roman" w:hAnsi="Times New Roman" w:cs="Times New Roman"/>
         </w:rPr>
       </w:pPr>
-      <w:bookmarkStart w:id="9" w:name="_Hlk26025548"/>
+      <w:bookmarkStart w:id="8" w:name="_Hlk26025548"/>
       <w:r>
         <w:rPr>
           <w:rFonts w:ascii="Times New Roman" w:hAnsi="Times New Roman" w:cs="Times New Roman"/>
@@ -3605,17 +4880,38 @@
     <w:p>
       <w:pPr>
         <w:spacing w:line="240" w:lineRule="auto"/>
-        <w:ind w:firstLine="0"/>
-        <w:rPr>
-          <w:color w:val="A6A6A6" w:themeColor="background1" w:themeShade="A6"/>
-        </w:rPr>
-      </w:pPr>
-      <w:r>
-        <w:rPr>
-          <w:rFonts w:ascii="Times New Roman" w:hAnsi="Times New Roman" w:cs="Times New Roman"/>
-        </w:rPr>
-        <w:t xml:space="preserve">    </w:t>
-      </w:r>
+        <w:ind w:firstLine="284"/>
+        <w:rPr>
+          <w:rFonts w:ascii="Times New Roman" w:hAnsi="Times New Roman" w:cs="Times New Roman"/>
+        </w:rPr>
+      </w:pPr>
+      <w:r>
+        <w:rPr>
+          <w:rFonts w:ascii="Times New Roman" w:hAnsi="Times New Roman" w:cs="Times New Roman"/>
+        </w:rPr>
+        <w:t xml:space="preserve">In the proposed project </w:t>
+      </w:r>
+      <w:bookmarkStart w:id="9" w:name="_GoBack"/>
+      <w:bookmarkEnd w:id="9"/>
+    </w:p>
+    <w:p>
+      <w:pPr>
+        <w:spacing w:line="240" w:lineRule="auto"/>
+        <w:ind w:firstLine="0"/>
+        <w:rPr>
+          <w:rFonts w:ascii="Times New Roman" w:hAnsi="Times New Roman" w:cs="Times New Roman"/>
+          <w:lang w:val="en-US"/>
+        </w:rPr>
+      </w:pPr>
+    </w:p>
+    <w:p>
+      <w:pPr>
+        <w:spacing w:line="240" w:lineRule="auto"/>
+        <w:ind w:firstLine="0"/>
+        <w:rPr>
+          <w:color w:val="A6A6A6" w:themeColor="background1" w:themeShade="A6"/>
+        </w:rPr>
+      </w:pPr>
       <w:r>
         <w:rPr>
           <w:rFonts w:ascii="Times New Roman" w:hAnsi="Times New Roman" w:cs="Times New Roman"/>
@@ -3649,7 +4945,7 @@
         </w:rPr>
         <w:t xml:space="preserve">contains the overall description of approach(-es), </w:t>
       </w:r>
-      <w:bookmarkEnd w:id="9"/>
+      <w:bookmarkEnd w:id="8"/>
       <w:r>
         <w:rPr>
           <w:rFonts w:ascii="Times New Roman" w:hAnsi="Times New Roman" w:cs="Times New Roman"/>
@@ -4082,7 +5378,6 @@
         <w:rPr>
           <w:rFonts w:ascii="Times New Roman" w:hAnsi="Times New Roman" w:cs="Times New Roman"/>
         </w:rPr>
-        <w:lastRenderedPageBreak/>
         <w:t>Preliminary (</w:t>
       </w:r>
       <w:r>
@@ -4666,7 +5961,6 @@
         <w:rPr>
           <w:rFonts w:ascii="Times New Roman" w:hAnsi="Times New Roman" w:cs="Times New Roman"/>
         </w:rPr>
-        <w:lastRenderedPageBreak/>
         <w:t xml:space="preserve">Work Plan </w:t>
       </w:r>
       <w:r>
@@ -5241,7 +6535,6 @@
         <w:rPr>
           <w:rFonts w:ascii="Times New Roman" w:hAnsi="Times New Roman" w:cs="Times New Roman"/>
         </w:rPr>
-        <w:lastRenderedPageBreak/>
         <w:t>Implications of the Research</w:t>
       </w:r>
       <w:r>
@@ -5864,7 +7157,6 @@
         <w:rPr>
           <w:rFonts w:ascii="Times New Roman" w:hAnsi="Times New Roman" w:cs="Times New Roman"/>
         </w:rPr>
-        <w:lastRenderedPageBreak/>
         <w:t>Bibliography (</w:t>
       </w:r>
       <w:r>
@@ -5881,6 +7173,235 @@
       </w:r>
     </w:p>
     <w:p/>
+    <w:p>
+      <w:pPr>
+        <w:spacing w:line="240" w:lineRule="auto"/>
+        <w:ind w:firstLine="0"/>
+        <w:rPr>
+          <w:rFonts w:ascii="Times New Roman" w:hAnsi="Times New Roman" w:cs="Times New Roman"/>
+        </w:rPr>
+      </w:pPr>
+      <w:r>
+        <w:rPr>
+          <w:rFonts w:ascii="Times New Roman" w:hAnsi="Times New Roman" w:cs="Times New Roman"/>
+        </w:rPr>
+        <w:t xml:space="preserve">[1] </w:t>
+      </w:r>
+      <w:proofErr w:type="spellStart"/>
+      <w:r>
+        <w:rPr>
+          <w:rFonts w:ascii="Times New Roman" w:hAnsi="Times New Roman" w:cs="Times New Roman"/>
+        </w:rPr>
+        <w:t>Scholarpedia</w:t>
+      </w:r>
+      <w:proofErr w:type="spellEnd"/>
+    </w:p>
+    <w:p>
+      <w:pPr>
+        <w:spacing w:line="240" w:lineRule="auto"/>
+        <w:ind w:firstLine="0"/>
+        <w:rPr>
+          <w:rFonts w:ascii="Times New Roman" w:hAnsi="Times New Roman" w:cs="Times New Roman"/>
+        </w:rPr>
+      </w:pPr>
+      <w:r>
+        <w:rPr>
+          <w:rFonts w:ascii="Times New Roman" w:hAnsi="Times New Roman" w:cs="Times New Roman"/>
+        </w:rPr>
+        <w:t>[</w:t>
+      </w:r>
+      <w:r>
+        <w:rPr>
+          <w:rFonts w:ascii="Times New Roman" w:hAnsi="Times New Roman" w:cs="Times New Roman"/>
+        </w:rPr>
+        <w:t>2</w:t>
+      </w:r>
+      <w:r>
+        <w:rPr>
+          <w:rFonts w:ascii="Times New Roman" w:hAnsi="Times New Roman" w:cs="Times New Roman"/>
+        </w:rPr>
+        <w:t xml:space="preserve">] </w:t>
+      </w:r>
+      <w:proofErr w:type="spellStart"/>
+      <w:r>
+        <w:rPr>
+          <w:rFonts w:ascii="Times New Roman" w:hAnsi="Times New Roman" w:cs="Times New Roman"/>
+        </w:rPr>
+        <w:t>Reisig</w:t>
+      </w:r>
+      <w:proofErr w:type="spellEnd"/>
+    </w:p>
+    <w:p>
+      <w:pPr>
+        <w:spacing w:line="240" w:lineRule="auto"/>
+        <w:ind w:firstLine="0"/>
+        <w:rPr>
+          <w:rFonts w:ascii="Times New Roman" w:hAnsi="Times New Roman" w:cs="Times New Roman"/>
+        </w:rPr>
+      </w:pPr>
+      <w:r>
+        <w:rPr>
+          <w:rFonts w:ascii="Times New Roman" w:hAnsi="Times New Roman" w:cs="Times New Roman"/>
+        </w:rPr>
+        <w:t>[</w:t>
+      </w:r>
+      <w:r>
+        <w:rPr>
+          <w:rFonts w:ascii="Times New Roman" w:hAnsi="Times New Roman" w:cs="Times New Roman"/>
+        </w:rPr>
+        <w:t>3</w:t>
+      </w:r>
+      <w:r>
+        <w:rPr>
+          <w:rFonts w:ascii="Times New Roman" w:hAnsi="Times New Roman" w:cs="Times New Roman"/>
+        </w:rPr>
+        <w:t xml:space="preserve">] </w:t>
+      </w:r>
+      <w:r>
+        <w:rPr>
+          <w:rFonts w:ascii="Times New Roman" w:hAnsi="Times New Roman" w:cs="Times New Roman"/>
+        </w:rPr>
+        <w:t>Jensen</w:t>
+      </w:r>
+    </w:p>
+    <w:p>
+      <w:pPr>
+        <w:spacing w:line="240" w:lineRule="auto"/>
+        <w:ind w:firstLine="0"/>
+        <w:rPr>
+          <w:rFonts w:ascii="Times New Roman" w:hAnsi="Times New Roman" w:cs="Times New Roman"/>
+        </w:rPr>
+      </w:pPr>
+      <w:r>
+        <w:rPr>
+          <w:rFonts w:ascii="Times New Roman" w:hAnsi="Times New Roman" w:cs="Times New Roman"/>
+        </w:rPr>
+        <w:t>[</w:t>
+      </w:r>
+      <w:r>
+        <w:rPr>
+          <w:rFonts w:ascii="Times New Roman" w:hAnsi="Times New Roman" w:cs="Times New Roman"/>
+        </w:rPr>
+        <w:t>4</w:t>
+      </w:r>
+      <w:r>
+        <w:rPr>
+          <w:rFonts w:ascii="Times New Roman" w:hAnsi="Times New Roman" w:cs="Times New Roman"/>
+        </w:rPr>
+        <w:t xml:space="preserve">] </w:t>
+      </w:r>
+      <w:r>
+        <w:rPr>
+          <w:rFonts w:ascii="Times New Roman" w:hAnsi="Times New Roman" w:cs="Times New Roman"/>
+        </w:rPr>
+        <w:t>Jensen</w:t>
+      </w:r>
+      <w:r>
+        <w:rPr>
+          <w:rFonts w:ascii="Times New Roman" w:hAnsi="Times New Roman" w:cs="Times New Roman"/>
+        </w:rPr>
+        <w:t xml:space="preserve"> and </w:t>
+      </w:r>
+      <w:r>
+        <w:rPr>
+          <w:rFonts w:ascii="Times New Roman" w:hAnsi="Times New Roman" w:cs="Times New Roman"/>
+        </w:rPr>
+        <w:t>Kristensen</w:t>
+      </w:r>
+    </w:p>
+    <w:p>
+      <w:pPr>
+        <w:spacing w:line="240" w:lineRule="auto"/>
+        <w:ind w:firstLine="0"/>
+        <w:rPr>
+          <w:rFonts w:ascii="Times New Roman" w:hAnsi="Times New Roman" w:cs="Times New Roman"/>
+        </w:rPr>
+      </w:pPr>
+      <w:r>
+        <w:rPr>
+          <w:rFonts w:ascii="Times New Roman" w:hAnsi="Times New Roman" w:cs="Times New Roman"/>
+        </w:rPr>
+        <w:t>[</w:t>
+      </w:r>
+      <w:r>
+        <w:rPr>
+          <w:rFonts w:ascii="Times New Roman" w:hAnsi="Times New Roman" w:cs="Times New Roman"/>
+        </w:rPr>
+        <w:t>5</w:t>
+      </w:r>
+      <w:r>
+        <w:rPr>
+          <w:rFonts w:ascii="Times New Roman" w:hAnsi="Times New Roman" w:cs="Times New Roman"/>
+        </w:rPr>
+        <w:t>] Renew</w:t>
+      </w:r>
+    </w:p>
+    <w:p>
+      <w:pPr>
+        <w:spacing w:line="240" w:lineRule="auto"/>
+        <w:ind w:firstLine="0"/>
+        <w:rPr>
+          <w:rFonts w:ascii="Times New Roman" w:hAnsi="Times New Roman" w:cs="Times New Roman"/>
+        </w:rPr>
+      </w:pPr>
+      <w:r>
+        <w:rPr>
+          <w:rFonts w:ascii="Times New Roman" w:hAnsi="Times New Roman" w:cs="Times New Roman"/>
+        </w:rPr>
+        <w:t>[</w:t>
+      </w:r>
+      <w:r>
+        <w:rPr>
+          <w:rFonts w:ascii="Times New Roman" w:hAnsi="Times New Roman" w:cs="Times New Roman"/>
+        </w:rPr>
+        <w:t>6</w:t>
+      </w:r>
+      <w:r>
+        <w:rPr>
+          <w:rFonts w:ascii="Times New Roman" w:hAnsi="Times New Roman" w:cs="Times New Roman"/>
+        </w:rPr>
+        <w:t xml:space="preserve">] </w:t>
+      </w:r>
+      <w:r>
+        <w:rPr>
+          <w:rFonts w:ascii="Times New Roman" w:hAnsi="Times New Roman" w:cs="Times New Roman"/>
+        </w:rPr>
+        <w:t>DB</w:t>
+      </w:r>
+      <w:r>
+        <w:rPr>
+          <w:rFonts w:ascii="Times New Roman" w:hAnsi="Times New Roman" w:cs="Times New Roman"/>
+        </w:rPr>
+        <w:t>-</w:t>
+      </w:r>
+      <w:r>
+        <w:rPr>
+          <w:rFonts w:ascii="Times New Roman" w:hAnsi="Times New Roman" w:cs="Times New Roman"/>
+        </w:rPr>
+        <w:t>N</w:t>
+      </w:r>
+      <w:r>
+        <w:rPr>
+          <w:rFonts w:ascii="Times New Roman" w:hAnsi="Times New Roman" w:cs="Times New Roman"/>
+        </w:rPr>
+        <w:t>ets</w:t>
+      </w:r>
+    </w:p>
+    <w:p>
+      <w:pPr>
+        <w:spacing w:line="240" w:lineRule="auto"/>
+        <w:ind w:firstLine="0"/>
+        <w:rPr>
+          <w:rFonts w:ascii="Times New Roman" w:hAnsi="Times New Roman" w:cs="Times New Roman"/>
+        </w:rPr>
+      </w:pPr>
+      <w:r>
+        <w:rPr>
+          <w:rFonts w:ascii="Times New Roman" w:hAnsi="Times New Roman" w:cs="Times New Roman"/>
+        </w:rPr>
+        <w:t>[7] PAIS Lab</w:t>
+      </w:r>
+    </w:p>
     <w:p>
       <w:pPr>
         <w:spacing w:line="240" w:lineRule="auto"/>
@@ -6412,7 +7933,7 @@
             <w:sz w:val="22"/>
             <w:szCs w:val="22"/>
           </w:rPr>
-          <w:t xml:space="preserve">Project (Research) Proposal   -   </w:t>
+          <w:t xml:space="preserve">Project Proposal   -   </w:t>
         </w:r>
         <w:r>
           <w:rPr>
@@ -6733,11 +8254,103 @@
       </w:rPr>
     </w:lvl>
   </w:abstractNum>
+  <w:abstractNum w:abstractNumId="2" w15:restartNumberingAfterBreak="0">
+    <w:nsid w:val="7C663392"/>
+    <w:multiLevelType w:val="hybridMultilevel"/>
+    <w:tmpl w:val="8C2AC880"/>
+    <w:lvl w:ilvl="0" w:tplc="1152BF6E">
+      <w:start w:val="1"/>
+      <w:numFmt w:val="decimal"/>
+      <w:lvlText w:val="%1)"/>
+      <w:lvlJc w:val="left"/>
+      <w:pPr>
+        <w:ind w:left="644" w:hanging="360"/>
+      </w:pPr>
+      <w:rPr>
+        <w:rFonts w:hint="default"/>
+      </w:rPr>
+    </w:lvl>
+    <w:lvl w:ilvl="1" w:tplc="04190019" w:tentative="1">
+      <w:start w:val="1"/>
+      <w:numFmt w:val="lowerLetter"/>
+      <w:lvlText w:val="%2."/>
+      <w:lvlJc w:val="left"/>
+      <w:pPr>
+        <w:ind w:left="1364" w:hanging="360"/>
+      </w:pPr>
+    </w:lvl>
+    <w:lvl w:ilvl="2" w:tplc="0419001B" w:tentative="1">
+      <w:start w:val="1"/>
+      <w:numFmt w:val="lowerRoman"/>
+      <w:lvlText w:val="%3."/>
+      <w:lvlJc w:val="right"/>
+      <w:pPr>
+        <w:ind w:left="2084" w:hanging="180"/>
+      </w:pPr>
+    </w:lvl>
+    <w:lvl w:ilvl="3" w:tplc="0419000F" w:tentative="1">
+      <w:start w:val="1"/>
+      <w:numFmt w:val="decimal"/>
+      <w:lvlText w:val="%4."/>
+      <w:lvlJc w:val="left"/>
+      <w:pPr>
+        <w:ind w:left="2804" w:hanging="360"/>
+      </w:pPr>
+    </w:lvl>
+    <w:lvl w:ilvl="4" w:tplc="04190019" w:tentative="1">
+      <w:start w:val="1"/>
+      <w:numFmt w:val="lowerLetter"/>
+      <w:lvlText w:val="%5."/>
+      <w:lvlJc w:val="left"/>
+      <w:pPr>
+        <w:ind w:left="3524" w:hanging="360"/>
+      </w:pPr>
+    </w:lvl>
+    <w:lvl w:ilvl="5" w:tplc="0419001B" w:tentative="1">
+      <w:start w:val="1"/>
+      <w:numFmt w:val="lowerRoman"/>
+      <w:lvlText w:val="%6."/>
+      <w:lvlJc w:val="right"/>
+      <w:pPr>
+        <w:ind w:left="4244" w:hanging="180"/>
+      </w:pPr>
+    </w:lvl>
+    <w:lvl w:ilvl="6" w:tplc="0419000F" w:tentative="1">
+      <w:start w:val="1"/>
+      <w:numFmt w:val="decimal"/>
+      <w:lvlText w:val="%7."/>
+      <w:lvlJc w:val="left"/>
+      <w:pPr>
+        <w:ind w:left="4964" w:hanging="360"/>
+      </w:pPr>
+    </w:lvl>
+    <w:lvl w:ilvl="7" w:tplc="04190019" w:tentative="1">
+      <w:start w:val="1"/>
+      <w:numFmt w:val="lowerLetter"/>
+      <w:lvlText w:val="%8."/>
+      <w:lvlJc w:val="left"/>
+      <w:pPr>
+        <w:ind w:left="5684" w:hanging="360"/>
+      </w:pPr>
+    </w:lvl>
+    <w:lvl w:ilvl="8" w:tplc="0419001B" w:tentative="1">
+      <w:start w:val="1"/>
+      <w:numFmt w:val="lowerRoman"/>
+      <w:lvlText w:val="%9."/>
+      <w:lvlJc w:val="right"/>
+      <w:pPr>
+        <w:ind w:left="6404" w:hanging="180"/>
+      </w:pPr>
+    </w:lvl>
+  </w:abstractNum>
   <w:num w:numId="1">
     <w:abstractNumId w:val="0"/>
   </w:num>
   <w:num w:numId="2">
     <w:abstractNumId w:val="1"/>
+  </w:num>
+  <w:num w:numId="3">
+    <w:abstractNumId w:val="2"/>
   </w:num>
 </w:numbering>
 </file>
@@ -7437,6 +9050,18 @@
       <w:szCs w:val="24"/>
     </w:rPr>
   </w:style>
+  <w:style w:type="character" w:styleId="af">
+    <w:name w:val="FollowedHyperlink"/>
+    <w:basedOn w:val="a1"/>
+    <w:uiPriority w:val="99"/>
+    <w:semiHidden/>
+    <w:unhideWhenUsed/>
+    <w:rsid w:val="006164EB"/>
+    <w:rPr>
+      <w:color w:val="800080" w:themeColor="followedHyperlink"/>
+      <w:u w:val="single"/>
+    </w:rPr>
+  </w:style>
 </w:styles>
 </file>
 
@@ -7728,7 +9353,7 @@
 </file>
 
 <file path=customXml/itemProps1.xml><?xml version="1.0" encoding="utf-8"?>
-<ds:datastoreItem xmlns:ds="http://schemas.openxmlformats.org/officeDocument/2006/customXml" ds:itemID="{632387F0-1E82-4549-9030-8FE832214457}">
+<ds:datastoreItem xmlns:ds="http://schemas.openxmlformats.org/officeDocument/2006/customXml" ds:itemID="{ECBC62D2-798A-4CFE-A04C-2F20848F5861}">
   <ds:schemaRefs>
     <ds:schemaRef ds:uri="http://schemas.openxmlformats.org/officeDocument/2006/bibliography"/>
   </ds:schemaRefs>

</xml_diff>

<commit_message>
#1 project proposal fix date
</commit_message>
<xml_diff>
--- a/root/docs/research/Rigin_Anton_Master_Term_Project_Proposal.docx
+++ b/root/docs/research/Rigin_Anton_Master_Term_Project_Proposal.docx
@@ -517,7 +517,7 @@
           <w:szCs w:val="28"/>
           <w:lang w:val="en-US"/>
         </w:rPr>
-        <w:t>30</w:t>
+        <w:t>31</w:t>
       </w:r>
       <w:r>
         <w:rPr>
@@ -527,9 +527,10 @@
           <w:szCs w:val="28"/>
           <w:lang w:val="en-US"/>
         </w:rPr>
-        <w:t xml:space="preserve"> </w:t>
-      </w:r>
-      <w:proofErr w:type="gramStart"/>
+        <w:t xml:space="preserve"> J</w:t>
+      </w:r>
+      <w:bookmarkStart w:id="2" w:name="_GoBack"/>
+      <w:bookmarkEnd w:id="2"/>
       <w:r>
         <w:rPr>
           <w:rFonts w:ascii="Times New Roman" w:hAnsi="Times New Roman" w:cs="Times New Roman"/>
@@ -538,7 +539,7 @@
           <w:szCs w:val="28"/>
           <w:lang w:val="en-US"/>
         </w:rPr>
-        <w:t>January</w:t>
+        <w:t>anuary</w:t>
       </w:r>
       <w:r>
         <w:rPr>
@@ -550,7 +551,6 @@
         </w:rPr>
         <w:t>,</w:t>
       </w:r>
-      <w:proofErr w:type="gramEnd"/>
       <w:r>
         <w:rPr>
           <w:rFonts w:ascii="Times New Roman" w:hAnsi="Times New Roman" w:cs="Times New Roman"/>
@@ -634,8 +634,8 @@
           <w:lang w:val="en-US"/>
         </w:rPr>
       </w:pPr>
-      <w:bookmarkStart w:id="2" w:name="_Hlk25935988"/>
-      <w:bookmarkStart w:id="3" w:name="_Hlk25935877"/>
+      <w:bookmarkStart w:id="3" w:name="_Hlk25935988"/>
+      <w:bookmarkStart w:id="4" w:name="_Hlk25935877"/>
       <w:bookmarkEnd w:id="1"/>
       <w:r>
         <w:rPr>
@@ -730,37 +730,14 @@
           <w:rFonts w:ascii="Times New Roman" w:hAnsi="Times New Roman" w:cs="Times New Roman"/>
           <w:lang w:val="en-US"/>
         </w:rPr>
-        <w:t xml:space="preserve"> finite state machines (FSMs) are not </w:t>
-      </w:r>
-      <w:proofErr w:type="gramStart"/>
-      <w:r>
-        <w:rPr>
-          <w:rFonts w:ascii="Times New Roman" w:hAnsi="Times New Roman" w:cs="Times New Roman"/>
-          <w:lang w:val="en-US"/>
-        </w:rPr>
-        <w:t>sufficient</w:t>
-      </w:r>
-      <w:proofErr w:type="gramEnd"/>
-      <w:r>
-        <w:rPr>
-          <w:rFonts w:ascii="Times New Roman" w:hAnsi="Times New Roman" w:cs="Times New Roman"/>
-          <w:lang w:val="en-US"/>
-        </w:rPr>
-        <w:t xml:space="preserve"> for solving this problem </w:t>
-      </w:r>
-      <w:r>
-        <w:rPr>
-          <w:rFonts w:ascii="Times New Roman" w:hAnsi="Times New Roman" w:cs="Times New Roman"/>
-          <w:lang w:val="en-US"/>
-        </w:rPr>
-        <w:t>regardless whether the FSM is deterministic or non-determinis</w:t>
-      </w:r>
-      <w:r>
-        <w:rPr>
-          <w:rFonts w:ascii="Times New Roman" w:hAnsi="Times New Roman" w:cs="Times New Roman"/>
-          <w:lang w:val="en-US"/>
-        </w:rPr>
-        <w:t>tic</w:t>
+        <w:t xml:space="preserve"> finite state machines (FSMs) are not sufficient for solving this problem </w:t>
+      </w:r>
+      <w:r>
+        <w:rPr>
+          <w:rFonts w:ascii="Times New Roman" w:hAnsi="Times New Roman" w:cs="Times New Roman"/>
+          <w:lang w:val="en-US"/>
+        </w:rPr>
+        <w:t>regardless whether the FSM is deterministic or non-deterministic</w:t>
       </w:r>
       <w:r>
         <w:rPr>
@@ -1018,203 +995,194 @@
           <w:rFonts w:ascii="Times New Roman" w:hAnsi="Times New Roman" w:cs="Times New Roman"/>
           <w:lang w:val="en-US"/>
         </w:rPr>
-        <w:t xml:space="preserve"> plugin for the Renew (the Reference Net Workshop) software tool which is built as a collectio</w:t>
-      </w:r>
-      <w:bookmarkStart w:id="4" w:name="_GoBack"/>
+        <w:t xml:space="preserve"> plugin for the Renew (the Reference Net Workshop) software tool which is built as a collection of plugins written in Java. The SQLite embeddable </w:t>
+      </w:r>
+      <w:r>
+        <w:rPr>
+          <w:rFonts w:ascii="Times New Roman" w:hAnsi="Times New Roman" w:cs="Times New Roman"/>
+          <w:lang w:val="en-US"/>
+        </w:rPr>
+        <w:t xml:space="preserve">relational </w:t>
+      </w:r>
+      <w:r>
+        <w:rPr>
+          <w:rFonts w:ascii="Times New Roman" w:hAnsi="Times New Roman" w:cs="Times New Roman"/>
+          <w:lang w:val="en-US"/>
+        </w:rPr>
+        <w:t xml:space="preserve">DBMS is </w:t>
+      </w:r>
+      <w:r>
+        <w:rPr>
+          <w:rFonts w:ascii="Times New Roman" w:hAnsi="Times New Roman" w:cs="Times New Roman"/>
+          <w:lang w:val="en-US"/>
+        </w:rPr>
+        <w:t>considered</w:t>
+      </w:r>
+      <w:r>
+        <w:rPr>
+          <w:rFonts w:ascii="Times New Roman" w:hAnsi="Times New Roman" w:cs="Times New Roman"/>
+          <w:lang w:val="en-US"/>
+        </w:rPr>
+        <w:t xml:space="preserve"> </w:t>
+      </w:r>
+      <w:r>
+        <w:rPr>
+          <w:rFonts w:ascii="Times New Roman" w:hAnsi="Times New Roman" w:cs="Times New Roman"/>
+          <w:lang w:val="en-US"/>
+        </w:rPr>
+        <w:t>as a base tool</w:t>
+      </w:r>
+      <w:r>
+        <w:rPr>
+          <w:rFonts w:ascii="Times New Roman" w:hAnsi="Times New Roman" w:cs="Times New Roman"/>
+          <w:lang w:val="en-US"/>
+        </w:rPr>
+        <w:t xml:space="preserve"> for implementing the </w:t>
+      </w:r>
+      <w:proofErr w:type="spellStart"/>
+      <w:r>
+        <w:rPr>
+          <w:rFonts w:ascii="Times New Roman" w:hAnsi="Times New Roman" w:cs="Times New Roman"/>
+          <w:lang w:val="en-US"/>
+        </w:rPr>
+        <w:t>db</w:t>
+      </w:r>
+      <w:proofErr w:type="spellEnd"/>
+      <w:r>
+        <w:rPr>
+          <w:rFonts w:ascii="Times New Roman" w:hAnsi="Times New Roman" w:cs="Times New Roman"/>
+          <w:lang w:val="en-US"/>
+        </w:rPr>
+        <w:t>-net persistence layer. The project is expected to have elements of</w:t>
+      </w:r>
+      <w:r>
+        <w:rPr>
+          <w:rFonts w:ascii="Times New Roman" w:hAnsi="Times New Roman" w:cs="Times New Roman"/>
+          <w:lang w:val="en-US"/>
+        </w:rPr>
+        <w:t xml:space="preserve"> the</w:t>
+      </w:r>
+      <w:r>
+        <w:rPr>
+          <w:rFonts w:ascii="Times New Roman" w:hAnsi="Times New Roman" w:cs="Times New Roman"/>
+          <w:lang w:val="en-US"/>
+        </w:rPr>
+        <w:t xml:space="preserve"> incremental</w:t>
+      </w:r>
+      <w:r>
+        <w:rPr>
+          <w:rFonts w:ascii="Times New Roman" w:hAnsi="Times New Roman" w:cs="Times New Roman"/>
+          <w:lang w:val="en-US"/>
+        </w:rPr>
+        <w:t xml:space="preserve"> software development</w:t>
+      </w:r>
+      <w:r>
+        <w:rPr>
+          <w:rFonts w:ascii="Times New Roman" w:hAnsi="Times New Roman" w:cs="Times New Roman"/>
+          <w:lang w:val="en-US"/>
+        </w:rPr>
+        <w:t xml:space="preserve"> model and the prototyping</w:t>
+      </w:r>
+      <w:r>
+        <w:rPr>
+          <w:rFonts w:ascii="Times New Roman" w:hAnsi="Times New Roman" w:cs="Times New Roman"/>
+          <w:lang w:val="en-US"/>
+        </w:rPr>
+        <w:t xml:space="preserve"> approach</w:t>
+      </w:r>
+      <w:r>
+        <w:rPr>
+          <w:rFonts w:ascii="Times New Roman" w:hAnsi="Times New Roman" w:cs="Times New Roman"/>
+          <w:lang w:val="en-US"/>
+        </w:rPr>
+        <w:t xml:space="preserve"> is planned to be used</w:t>
+      </w:r>
+      <w:r>
+        <w:rPr>
+          <w:rFonts w:ascii="Times New Roman" w:hAnsi="Times New Roman" w:cs="Times New Roman"/>
+          <w:lang w:val="en-US"/>
+        </w:rPr>
+        <w:t>, as well</w:t>
+      </w:r>
+      <w:r>
+        <w:rPr>
+          <w:rFonts w:ascii="Times New Roman" w:hAnsi="Times New Roman" w:cs="Times New Roman"/>
+          <w:lang w:val="en-US"/>
+        </w:rPr>
+        <w:t xml:space="preserve">. The results can be used in the research projects where </w:t>
+      </w:r>
+      <w:r>
+        <w:rPr>
+          <w:rFonts w:ascii="Times New Roman" w:hAnsi="Times New Roman" w:cs="Times New Roman"/>
+          <w:lang w:val="en-US"/>
+        </w:rPr>
+        <w:t>modeling</w:t>
+      </w:r>
+      <w:r>
+        <w:rPr>
+          <w:rFonts w:ascii="Times New Roman" w:hAnsi="Times New Roman" w:cs="Times New Roman"/>
+          <w:lang w:val="en-US"/>
+        </w:rPr>
+        <w:t xml:space="preserve"> the complex software system, which uses the persistent data, is necessary regardless whether the project has an academic or </w:t>
+      </w:r>
+      <w:r>
+        <w:rPr>
+          <w:rFonts w:ascii="Times New Roman" w:hAnsi="Times New Roman" w:cs="Times New Roman"/>
+          <w:lang w:val="en-US"/>
+        </w:rPr>
+        <w:t>industry</w:t>
+      </w:r>
+      <w:r>
+        <w:rPr>
+          <w:rFonts w:ascii="Times New Roman" w:hAnsi="Times New Roman" w:cs="Times New Roman"/>
+          <w:lang w:val="en-US"/>
+        </w:rPr>
+        <w:t>-oriented purpose. This includes the</w:t>
+      </w:r>
+      <w:r>
+        <w:rPr>
+          <w:rFonts w:ascii="Times New Roman" w:hAnsi="Times New Roman" w:cs="Times New Roman"/>
+          <w:lang w:val="en-US"/>
+        </w:rPr>
+        <w:t xml:space="preserve"> research</w:t>
+      </w:r>
+      <w:r>
+        <w:rPr>
+          <w:rFonts w:ascii="Times New Roman" w:hAnsi="Times New Roman" w:cs="Times New Roman"/>
+          <w:lang w:val="en-US"/>
+        </w:rPr>
+        <w:t xml:space="preserve"> projects of the Laboratory of Process-Aware Information Systems at the HSE</w:t>
+      </w:r>
+      <w:r>
+        <w:rPr>
+          <w:rFonts w:ascii="Times New Roman" w:hAnsi="Times New Roman" w:cs="Times New Roman"/>
+          <w:lang w:val="en-US"/>
+        </w:rPr>
+        <w:t xml:space="preserve"> University’s</w:t>
+      </w:r>
+      <w:r>
+        <w:rPr>
+          <w:rFonts w:ascii="Times New Roman" w:hAnsi="Times New Roman" w:cs="Times New Roman"/>
+          <w:lang w:val="en-US"/>
+        </w:rPr>
+        <w:t xml:space="preserve"> Faculty of Computer Science (PAIS Lab). </w:t>
+      </w:r>
+      <w:r>
+        <w:rPr>
+          <w:rFonts w:ascii="Times New Roman" w:hAnsi="Times New Roman" w:cs="Times New Roman"/>
+          <w:lang w:val="en-US"/>
+        </w:rPr>
+        <w:t>Moreover,</w:t>
+      </w:r>
+      <w:r>
+        <w:rPr>
+          <w:rFonts w:ascii="Times New Roman" w:hAnsi="Times New Roman" w:cs="Times New Roman"/>
+          <w:lang w:val="en-US"/>
+        </w:rPr>
+        <w:t xml:space="preserve"> the results are expected to be used in the master thesis based on the proposed term project.</w:t>
+      </w:r>
+      <w:bookmarkEnd w:id="3"/>
       <w:bookmarkEnd w:id="4"/>
-      <w:r>
-        <w:rPr>
-          <w:rFonts w:ascii="Times New Roman" w:hAnsi="Times New Roman" w:cs="Times New Roman"/>
-          <w:lang w:val="en-US"/>
-        </w:rPr>
-        <w:t xml:space="preserve">n of plugins written in Java. The SQLite embeddable </w:t>
-      </w:r>
-      <w:r>
-        <w:rPr>
-          <w:rFonts w:ascii="Times New Roman" w:hAnsi="Times New Roman" w:cs="Times New Roman"/>
-          <w:lang w:val="en-US"/>
-        </w:rPr>
-        <w:t xml:space="preserve">relational </w:t>
-      </w:r>
-      <w:r>
-        <w:rPr>
-          <w:rFonts w:ascii="Times New Roman" w:hAnsi="Times New Roman" w:cs="Times New Roman"/>
-          <w:lang w:val="en-US"/>
-        </w:rPr>
-        <w:t xml:space="preserve">DBMS is </w:t>
-      </w:r>
-      <w:r>
-        <w:rPr>
-          <w:rFonts w:ascii="Times New Roman" w:hAnsi="Times New Roman" w:cs="Times New Roman"/>
-          <w:lang w:val="en-US"/>
-        </w:rPr>
-        <w:t>considered</w:t>
-      </w:r>
-      <w:r>
-        <w:rPr>
-          <w:rFonts w:ascii="Times New Roman" w:hAnsi="Times New Roman" w:cs="Times New Roman"/>
-          <w:lang w:val="en-US"/>
-        </w:rPr>
-        <w:t xml:space="preserve"> </w:t>
-      </w:r>
-      <w:r>
-        <w:rPr>
-          <w:rFonts w:ascii="Times New Roman" w:hAnsi="Times New Roman" w:cs="Times New Roman"/>
-          <w:lang w:val="en-US"/>
-        </w:rPr>
-        <w:t>as a base tool</w:t>
-      </w:r>
-      <w:r>
-        <w:rPr>
-          <w:rFonts w:ascii="Times New Roman" w:hAnsi="Times New Roman" w:cs="Times New Roman"/>
-          <w:lang w:val="en-US"/>
-        </w:rPr>
-        <w:t xml:space="preserve"> for implementing the </w:t>
-      </w:r>
-      <w:proofErr w:type="spellStart"/>
-      <w:r>
-        <w:rPr>
-          <w:rFonts w:ascii="Times New Roman" w:hAnsi="Times New Roman" w:cs="Times New Roman"/>
-          <w:lang w:val="en-US"/>
-        </w:rPr>
-        <w:t>db</w:t>
-      </w:r>
-      <w:proofErr w:type="spellEnd"/>
-      <w:r>
-        <w:rPr>
-          <w:rFonts w:ascii="Times New Roman" w:hAnsi="Times New Roman" w:cs="Times New Roman"/>
-          <w:lang w:val="en-US"/>
-        </w:rPr>
-        <w:t>-net persistence layer. The project is expected to have elements of</w:t>
-      </w:r>
-      <w:r>
-        <w:rPr>
-          <w:rFonts w:ascii="Times New Roman" w:hAnsi="Times New Roman" w:cs="Times New Roman"/>
-          <w:lang w:val="en-US"/>
-        </w:rPr>
-        <w:t xml:space="preserve"> the</w:t>
-      </w:r>
-      <w:r>
-        <w:rPr>
-          <w:rFonts w:ascii="Times New Roman" w:hAnsi="Times New Roman" w:cs="Times New Roman"/>
-          <w:lang w:val="en-US"/>
-        </w:rPr>
-        <w:t xml:space="preserve"> incremental</w:t>
-      </w:r>
-      <w:r>
-        <w:rPr>
-          <w:rFonts w:ascii="Times New Roman" w:hAnsi="Times New Roman" w:cs="Times New Roman"/>
-          <w:lang w:val="en-US"/>
-        </w:rPr>
-        <w:t xml:space="preserve"> software development</w:t>
-      </w:r>
-      <w:r>
-        <w:rPr>
-          <w:rFonts w:ascii="Times New Roman" w:hAnsi="Times New Roman" w:cs="Times New Roman"/>
-          <w:lang w:val="en-US"/>
-        </w:rPr>
-        <w:t xml:space="preserve"> model and the prototyping</w:t>
-      </w:r>
-      <w:r>
-        <w:rPr>
-          <w:rFonts w:ascii="Times New Roman" w:hAnsi="Times New Roman" w:cs="Times New Roman"/>
-          <w:lang w:val="en-US"/>
-        </w:rPr>
-        <w:t xml:space="preserve"> approach</w:t>
-      </w:r>
-      <w:r>
-        <w:rPr>
-          <w:rFonts w:ascii="Times New Roman" w:hAnsi="Times New Roman" w:cs="Times New Roman"/>
-          <w:lang w:val="en-US"/>
-        </w:rPr>
-        <w:t xml:space="preserve"> is planned to be used</w:t>
-      </w:r>
-      <w:r>
-        <w:rPr>
-          <w:rFonts w:ascii="Times New Roman" w:hAnsi="Times New Roman" w:cs="Times New Roman"/>
-          <w:lang w:val="en-US"/>
-        </w:rPr>
-        <w:t>, as well</w:t>
-      </w:r>
-      <w:r>
-        <w:rPr>
-          <w:rFonts w:ascii="Times New Roman" w:hAnsi="Times New Roman" w:cs="Times New Roman"/>
-          <w:lang w:val="en-US"/>
-        </w:rPr>
-        <w:t xml:space="preserve">. The results can be used in the research projects where </w:t>
-      </w:r>
-      <w:r>
-        <w:rPr>
-          <w:rFonts w:ascii="Times New Roman" w:hAnsi="Times New Roman" w:cs="Times New Roman"/>
-          <w:lang w:val="en-US"/>
-        </w:rPr>
-        <w:t>modeling</w:t>
-      </w:r>
-      <w:r>
-        <w:rPr>
-          <w:rFonts w:ascii="Times New Roman" w:hAnsi="Times New Roman" w:cs="Times New Roman"/>
-          <w:lang w:val="en-US"/>
-        </w:rPr>
-        <w:t xml:space="preserve"> the complex software system, which uses the persistent data, is necessary regardless whether the project has an academic or </w:t>
-      </w:r>
-      <w:r>
-        <w:rPr>
-          <w:rFonts w:ascii="Times New Roman" w:hAnsi="Times New Roman" w:cs="Times New Roman"/>
-          <w:lang w:val="en-US"/>
-        </w:rPr>
-        <w:t>industry</w:t>
-      </w:r>
-      <w:r>
-        <w:rPr>
-          <w:rFonts w:ascii="Times New Roman" w:hAnsi="Times New Roman" w:cs="Times New Roman"/>
-          <w:lang w:val="en-US"/>
-        </w:rPr>
-        <w:t>-oriented purpose. This includes the</w:t>
-      </w:r>
-      <w:r>
-        <w:rPr>
-          <w:rFonts w:ascii="Times New Roman" w:hAnsi="Times New Roman" w:cs="Times New Roman"/>
-          <w:lang w:val="en-US"/>
-        </w:rPr>
-        <w:t xml:space="preserve"> research</w:t>
-      </w:r>
-      <w:r>
-        <w:rPr>
-          <w:rFonts w:ascii="Times New Roman" w:hAnsi="Times New Roman" w:cs="Times New Roman"/>
-          <w:lang w:val="en-US"/>
-        </w:rPr>
-        <w:t xml:space="preserve"> projects of the Laboratory of Process-Aware Information Systems at the HSE</w:t>
-      </w:r>
-      <w:r>
-        <w:rPr>
-          <w:rFonts w:ascii="Times New Roman" w:hAnsi="Times New Roman" w:cs="Times New Roman"/>
-          <w:lang w:val="en-US"/>
-        </w:rPr>
-        <w:t xml:space="preserve"> University’s</w:t>
-      </w:r>
-      <w:r>
-        <w:rPr>
-          <w:rFonts w:ascii="Times New Roman" w:hAnsi="Times New Roman" w:cs="Times New Roman"/>
-          <w:lang w:val="en-US"/>
-        </w:rPr>
-        <w:t xml:space="preserve"> Faculty of Computer Science (PAIS Lab). </w:t>
-      </w:r>
-      <w:r>
-        <w:rPr>
-          <w:rFonts w:ascii="Times New Roman" w:hAnsi="Times New Roman" w:cs="Times New Roman"/>
-          <w:lang w:val="en-US"/>
-        </w:rPr>
-        <w:t>Moreover,</w:t>
-      </w:r>
-      <w:r>
-        <w:rPr>
-          <w:rFonts w:ascii="Times New Roman" w:hAnsi="Times New Roman" w:cs="Times New Roman"/>
-          <w:lang w:val="en-US"/>
-        </w:rPr>
-        <w:t xml:space="preserve"> the results are expected to be used in the master thesis based on the proposed term project.</w:t>
-      </w:r>
-      <w:bookmarkEnd w:id="2"/>
-      <w:bookmarkEnd w:id="3"/>
     </w:p>
     <w:p>
       <w:pPr>
@@ -5195,23 +5163,7 @@
           <w:rFonts w:ascii="Times New Roman" w:hAnsi="Times New Roman" w:cs="Times New Roman"/>
           <w:lang w:val="en-US"/>
         </w:rPr>
-        <w:t xml:space="preserve">Renew and all its plugins are written in Java, so the simulator will also be written in Java (Java 8 </w:t>
-      </w:r>
-      <w:proofErr w:type="gramStart"/>
-      <w:r>
-        <w:rPr>
-          <w:rFonts w:ascii="Times New Roman" w:hAnsi="Times New Roman" w:cs="Times New Roman"/>
-          <w:lang w:val="en-US"/>
-        </w:rPr>
-        <w:t>is considered to be</w:t>
-      </w:r>
-      <w:proofErr w:type="gramEnd"/>
-      <w:r>
-        <w:rPr>
-          <w:rFonts w:ascii="Times New Roman" w:hAnsi="Times New Roman" w:cs="Times New Roman"/>
-          <w:lang w:val="en-US"/>
-        </w:rPr>
-        <w:t xml:space="preserve"> used in the project). Also, the Java Database Connectivity (JDBC) </w:t>
+        <w:t xml:space="preserve">Renew and all its plugins are written in Java, so the simulator will also be written in Java (Java 8 is considered to be used in the project). Also, the Java Database Connectivity (JDBC) </w:t>
       </w:r>
       <w:r>
         <w:rPr>
@@ -5422,23 +5374,7 @@
           <w:rFonts w:ascii="Times New Roman" w:hAnsi="Times New Roman" w:cs="Times New Roman"/>
           <w:lang w:val="en-US"/>
         </w:rPr>
-        <w:t xml:space="preserve">-net. After this prototype works correctly and it is approved by the main stakeholders of the project (by me and scientific supervisor at least), the further development for supporting the inner layers starts which may produce another intermediate </w:t>
-      </w:r>
-      <w:proofErr w:type="gramStart"/>
-      <w:r>
-        <w:rPr>
-          <w:rFonts w:ascii="Times New Roman" w:hAnsi="Times New Roman" w:cs="Times New Roman"/>
-          <w:lang w:val="en-US"/>
-        </w:rPr>
-        <w:t>prototypes</w:t>
-      </w:r>
-      <w:proofErr w:type="gramEnd"/>
-      <w:r>
-        <w:rPr>
-          <w:rFonts w:ascii="Times New Roman" w:hAnsi="Times New Roman" w:cs="Times New Roman"/>
-          <w:lang w:val="en-US"/>
-        </w:rPr>
-        <w:t xml:space="preserve">. Each stage adds new functionality to the previous </w:t>
+        <w:t xml:space="preserve">-net. After this prototype works correctly and it is approved by the main stakeholders of the project (by me and scientific supervisor at least), the further development for supporting the inner layers starts which may produce another intermediate prototypes. Each stage adds new functionality to the previous </w:t>
       </w:r>
       <w:r>
         <w:rPr>
@@ -7332,27 +7268,7 @@
             <w:u w:val="none"/>
             <w:lang w:val="en-US"/>
           </w:rPr>
-          <w:t>https://www.researchgate.net/publication/310122815_DB-Nets_on_The_Marriage_of_Colored_Petri_N</w:t>
-        </w:r>
-        <w:r>
-          <w:rPr>
-            <w:rStyle w:val="a4"/>
-            <w:rFonts w:ascii="Times New Roman" w:hAnsi="Times New Roman" w:cs="Times New Roman"/>
-            <w:color w:val="auto"/>
-            <w:u w:val="none"/>
-            <w:lang w:val="en-US"/>
-          </w:rPr>
-          <w:t>e</w:t>
-        </w:r>
-        <w:r>
-          <w:rPr>
-            <w:rStyle w:val="a4"/>
-            <w:rFonts w:ascii="Times New Roman" w:hAnsi="Times New Roman" w:cs="Times New Roman"/>
-            <w:color w:val="auto"/>
-            <w:u w:val="none"/>
-            <w:lang w:val="en-US"/>
-          </w:rPr>
-          <w:t>ts_and_Relational_Databases</w:t>
+          <w:t>https://www.researchgate.net/publication/310122815_DB-Nets_on_The_Marriage_of_Colored_Petri_Nets_and_Relational_Databases</w:t>
         </w:r>
       </w:hyperlink>
       <w:r>
@@ -9126,7 +9042,7 @@
 </file>
 
 <file path=customXml/itemProps1.xml><?xml version="1.0" encoding="utf-8"?>
-<ds:datastoreItem xmlns:ds="http://schemas.openxmlformats.org/officeDocument/2006/customXml" ds:itemID="{922C3FEC-29CB-440C-8A76-6752184B3248}">
+<ds:datastoreItem xmlns:ds="http://schemas.openxmlformats.org/officeDocument/2006/customXml" ds:itemID="{6174A95E-0363-416D-B0B2-947EEC9007E2}">
   <ds:schemaRefs>
     <ds:schemaRef ds:uri="http://schemas.openxmlformats.org/officeDocument/2006/bibliography"/>
   </ds:schemaRefs>

</xml_diff>